<commit_message>
chore: problem solving basic certificate
</commit_message>
<xml_diff>
--- a/Certificates/Problem Solving (Intermediate).docx
+++ b/Certificates/Problem Solving (Intermediate).docx
@@ -12,6 +12,9 @@
     </w:p>
     <w:p>
       <w:r>
+        <w:rPr>
+          <w:noProof/>
+        </w:rPr>
         <w:drawing>
           <wp:inline distT="0" distB="0" distL="0" distR="0" wp14:anchorId="69B57419" wp14:editId="7CBBB0AB">
             <wp:extent cx="5943600" cy="6285230"/>
@@ -72,17 +75,38 @@
       </w:r>
       <w:proofErr w:type="spellEnd"/>
       <w:r>
+        <w:t>.*;</w:t>
+      </w:r>
+    </w:p>
+    <w:p>
+      <w:r>
+        <w:t xml:space="preserve">import </w:t>
+      </w:r>
+      <w:proofErr w:type="spellStart"/>
+      <w:proofErr w:type="gramStart"/>
+      <w:r>
+        <w:t>java.util</w:t>
+      </w:r>
+      <w:proofErr w:type="gramEnd"/>
+      <w:r>
         <w:t>.</w:t>
       </w:r>
       <w:proofErr w:type="gramStart"/>
       <w:r>
-        <w:t>*;</w:t>
-      </w:r>
-      <w:proofErr w:type="gramEnd"/>
-    </w:p>
-    <w:p>
-      <w:r>
-        <w:t xml:space="preserve">import </w:t>
+        <w:t>stream</w:t>
+      </w:r>
+      <w:proofErr w:type="spellEnd"/>
+      <w:r>
+        <w:t>.*</w:t>
+      </w:r>
+      <w:proofErr w:type="gramEnd"/>
+      <w:r>
+        <w:t>;</w:t>
+      </w:r>
+    </w:p>
+    <w:p>
+      <w:r>
+        <w:t xml:space="preserve">import static </w:t>
       </w:r>
       <w:proofErr w:type="spellStart"/>
       <w:proofErr w:type="gramStart"/>
@@ -95,40 +119,14 @@
       </w:r>
       <w:proofErr w:type="gramStart"/>
       <w:r>
-        <w:t>stream</w:t>
-      </w:r>
-      <w:proofErr w:type="spellEnd"/>
-      <w:r>
-        <w:t>.*</w:t>
-      </w:r>
+        <w:t>stream.Collectors.toList</w:t>
+      </w:r>
+      <w:proofErr w:type="spellEnd"/>
       <w:proofErr w:type="gramEnd"/>
       <w:r>
         <w:t>;</w:t>
       </w:r>
     </w:p>
-    <w:p>
-      <w:r>
-        <w:t xml:space="preserve">import static </w:t>
-      </w:r>
-      <w:proofErr w:type="spellStart"/>
-      <w:proofErr w:type="gramStart"/>
-      <w:r>
-        <w:t>java.util</w:t>
-      </w:r>
-      <w:proofErr w:type="gramEnd"/>
-      <w:r>
-        <w:t>.</w:t>
-      </w:r>
-      <w:proofErr w:type="gramStart"/>
-      <w:r>
-        <w:t>stream.Collectors.toList</w:t>
-      </w:r>
-      <w:proofErr w:type="spellEnd"/>
-      <w:proofErr w:type="gramEnd"/>
-      <w:r>
-        <w:t>;</w:t>
-      </w:r>
-    </w:p>
     <w:p/>
     <w:p>
       <w:r>
@@ -171,15 +169,7 @@
     </w:p>
     <w:p>
       <w:r>
-        <w:t>     </w:t>
-      </w:r>
-      <w:proofErr w:type="gramStart"/>
-      <w:r>
-        <w:t>*  1</w:t>
-      </w:r>
-      <w:proofErr w:type="gramEnd"/>
-      <w:r>
-        <w:t xml:space="preserve">. INTEGER_ARRAY </w:t>
+        <w:t xml:space="preserve">     *  1. INTEGER_ARRAY </w:t>
       </w:r>
       <w:proofErr w:type="spellStart"/>
       <w:r>
@@ -189,28 +179,12 @@
     </w:p>
     <w:p>
       <w:r>
-        <w:t>     </w:t>
-      </w:r>
-      <w:proofErr w:type="gramStart"/>
-      <w:r>
-        <w:t>*  2</w:t>
-      </w:r>
-      <w:proofErr w:type="gramEnd"/>
-      <w:r>
-        <w:t>. INTEGER threshold</w:t>
-      </w:r>
-    </w:p>
-    <w:p>
-      <w:r>
-        <w:t>     </w:t>
-      </w:r>
-      <w:proofErr w:type="gramStart"/>
-      <w:r>
-        <w:t>*  3</w:t>
-      </w:r>
-      <w:proofErr w:type="gramEnd"/>
-      <w:r>
-        <w:t>. INTEGER d</w:t>
+        <w:t>     *  2. INTEGER threshold</w:t>
+      </w:r>
+    </w:p>
+    <w:p>
+      <w:r>
+        <w:t>     *  3. INTEGER d</w:t>
       </w:r>
     </w:p>
     <w:p>
@@ -246,13 +220,8 @@
       </w:r>
       <w:proofErr w:type="spellEnd"/>
       <w:r>
-        <w:t xml:space="preserve">, int threshold, int </w:t>
-      </w:r>
-      <w:proofErr w:type="gramStart"/>
-      <w:r>
-        <w:t>d) {</w:t>
-      </w:r>
-      <w:proofErr w:type="gramEnd"/>
+        <w:t>, int threshold, int d) {</w:t>
+      </w:r>
     </w:p>
     <w:p>
       <w:r>
@@ -264,20 +233,21 @@
         <w:t xml:space="preserve">        Map&lt;Integer, List&lt;Integer&gt;&gt; </w:t>
       </w:r>
       <w:proofErr w:type="spellStart"/>
-      <w:proofErr w:type="gramStart"/>
       <w:r>
         <w:t>operationCounts</w:t>
       </w:r>
       <w:proofErr w:type="spellEnd"/>
-      <w:proofErr w:type="gramEnd"/>
       <w:r>
         <w:t xml:space="preserve"> = new HashMap&lt;</w:t>
       </w:r>
       <w:proofErr w:type="gramStart"/>
       <w:r>
-        <w:t>&gt;();</w:t>
-      </w:r>
-      <w:proofErr w:type="gramEnd"/>
+        <w:t>&gt;(</w:t>
+      </w:r>
+      <w:proofErr w:type="gramEnd"/>
+      <w:r>
+        <w:t>);</w:t>
+      </w:r>
     </w:p>
     <w:p>
       <w:r>
@@ -302,7 +272,6 @@
         <w:t xml:space="preserve"> </w:t>
       </w:r>
       <w:proofErr w:type="spellStart"/>
-      <w:proofErr w:type="gramStart"/>
       <w:r>
         <w:t>arr</w:t>
       </w:r>
@@ -310,7 +279,6 @@
       <w:r>
         <w:t>) {</w:t>
       </w:r>
-      <w:proofErr w:type="gramEnd"/>
     </w:p>
     <w:p>
       <w:r>
@@ -322,23 +290,13 @@
       </w:r>
       <w:proofErr w:type="spellEnd"/>
       <w:r>
-        <w:t xml:space="preserve"> = </w:t>
-      </w:r>
-      <w:proofErr w:type="gramStart"/>
-      <w:r>
-        <w:t>num;</w:t>
-      </w:r>
-      <w:proofErr w:type="gramEnd"/>
-    </w:p>
-    <w:p>
-      <w:r>
-        <w:t xml:space="preserve">            int operations = </w:t>
-      </w:r>
-      <w:proofErr w:type="gramStart"/>
-      <w:r>
-        <w:t>0;</w:t>
-      </w:r>
-      <w:proofErr w:type="gramEnd"/>
+        <w:t xml:space="preserve"> = num;</w:t>
+      </w:r>
+    </w:p>
+    <w:p>
+      <w:r>
+        <w:t>            int operations = 0;</w:t>
+      </w:r>
     </w:p>
     <w:p>
       <w:r>
@@ -360,13 +318,8 @@
       </w:r>
       <w:proofErr w:type="spellEnd"/>
       <w:r>
-        <w:t xml:space="preserve"> &gt; </w:t>
-      </w:r>
-      <w:proofErr w:type="gramStart"/>
-      <w:r>
-        <w:t>0) {</w:t>
-      </w:r>
-      <w:proofErr w:type="gramEnd"/>
+        <w:t xml:space="preserve"> &gt; 0) {</w:t>
+      </w:r>
     </w:p>
     <w:p>
       <w:r>
@@ -394,13 +347,8 @@
       </w:r>
       <w:proofErr w:type="gramEnd"/>
       <w:r>
-        <w:t>)</w:t>
-      </w:r>
-      <w:proofErr w:type="gramStart"/>
-      <w:r>
-        <w:t>);</w:t>
-      </w:r>
-      <w:proofErr w:type="gramEnd"/>
+        <w:t>));</w:t>
+      </w:r>
     </w:p>
     <w:p>
       <w:r>
@@ -425,13 +373,8 @@
       </w:r>
       <w:proofErr w:type="gramEnd"/>
       <w:r>
-        <w:t>(operations</w:t>
-      </w:r>
-      <w:proofErr w:type="gramStart"/>
-      <w:r>
-        <w:t>);</w:t>
-      </w:r>
-      <w:proofErr w:type="gramEnd"/>
+        <w:t>(operations);</w:t>
+      </w:r>
     </w:p>
     <w:p>
       <w:r>
@@ -454,23 +397,13 @@
       </w:r>
       <w:proofErr w:type="spellEnd"/>
       <w:r>
-        <w:t xml:space="preserve"> /= </w:t>
-      </w:r>
-      <w:proofErr w:type="gramStart"/>
-      <w:r>
-        <w:t>d;</w:t>
-      </w:r>
-      <w:proofErr w:type="gramEnd"/>
-    </w:p>
-    <w:p>
-      <w:r>
-        <w:t>                operations+</w:t>
-      </w:r>
-      <w:proofErr w:type="gramStart"/>
-      <w:r>
-        <w:t>+;</w:t>
-      </w:r>
-      <w:proofErr w:type="gramEnd"/>
+        <w:t xml:space="preserve"> /= d;</w:t>
+      </w:r>
+    </w:p>
+    <w:p>
+      <w:r>
+        <w:t>                operations++;</w:t>
+      </w:r>
     </w:p>
     <w:p>
       <w:r>
@@ -505,212 +438,185 @@
       </w:r>
       <w:proofErr w:type="gramEnd"/>
       <w:r>
-        <w:t>)</w:t>
-      </w:r>
-      <w:proofErr w:type="gramStart"/>
+        <w:t>));</w:t>
+      </w:r>
+    </w:p>
+    <w:p>
+      <w:r>
+        <w:t xml:space="preserve">            </w:t>
+      </w:r>
+      <w:proofErr w:type="spellStart"/>
+      <w:r>
+        <w:t>operationCounts.get</w:t>
+      </w:r>
+      <w:proofErr w:type="spellEnd"/>
+      <w:r>
+        <w:t>(0</w:t>
+      </w:r>
+      <w:proofErr w:type="gramStart"/>
+      <w:r>
+        <w:t>).add</w:t>
+      </w:r>
+      <w:proofErr w:type="gramEnd"/>
+      <w:r>
+        <w:t>(operations);</w:t>
+      </w:r>
+    </w:p>
+    <w:p>
+      <w:r>
+        <w:t>        }</w:t>
+      </w:r>
+    </w:p>
+    <w:p/>
+    <w:p>
+      <w:r>
+        <w:t>        // Find the minimum number of operations for at least 'threshold' equal elements</w:t>
+      </w:r>
+    </w:p>
+    <w:p>
+      <w:r>
+        <w:t xml:space="preserve">        int </w:t>
+      </w:r>
+      <w:proofErr w:type="spellStart"/>
+      <w:r>
+        <w:t>minOperations</w:t>
+      </w:r>
+      <w:proofErr w:type="spellEnd"/>
+      <w:r>
+        <w:t xml:space="preserve"> = </w:t>
+      </w:r>
+      <w:proofErr w:type="spellStart"/>
+      <w:r>
+        <w:t>Integer.MAX_VALUE</w:t>
+      </w:r>
+      <w:proofErr w:type="spellEnd"/>
+      <w:r>
+        <w:t>;</w:t>
+      </w:r>
+    </w:p>
+    <w:p>
+      <w:r>
+        <w:t xml:space="preserve">        </w:t>
+      </w:r>
+    </w:p>
+    <w:p>
+      <w:r>
+        <w:t>        // Go through each value in the map and check if it can satisfy the threshold condition</w:t>
+      </w:r>
+    </w:p>
+    <w:p>
+      <w:r>
+        <w:t>        for (</w:t>
+      </w:r>
+      <w:proofErr w:type="spellStart"/>
+      <w:r>
+        <w:t>Map.Entry</w:t>
+      </w:r>
+      <w:proofErr w:type="spellEnd"/>
+      <w:r>
+        <w:t xml:space="preserve">&lt;Integer, List&lt;Integer&gt;&gt; </w:t>
+      </w:r>
+      <w:proofErr w:type="gramStart"/>
+      <w:r>
+        <w:t>entry :</w:t>
+      </w:r>
+      <w:proofErr w:type="gramEnd"/>
+      <w:r>
+        <w:t xml:space="preserve"> </w:t>
+      </w:r>
+      <w:proofErr w:type="spellStart"/>
+      <w:r>
+        <w:t>operationCounts.entrySet</w:t>
+      </w:r>
+      <w:proofErr w:type="spellEnd"/>
+      <w:r>
+        <w:t>()) {</w:t>
+      </w:r>
+    </w:p>
+    <w:p>
+      <w:r>
+        <w:t xml:space="preserve">            List&lt;Integer&gt; </w:t>
+      </w:r>
+      <w:proofErr w:type="spellStart"/>
+      <w:r>
+        <w:t>operationsList</w:t>
+      </w:r>
+      <w:proofErr w:type="spellEnd"/>
+      <w:r>
+        <w:t xml:space="preserve"> = </w:t>
+      </w:r>
+      <w:proofErr w:type="spellStart"/>
+      <w:proofErr w:type="gramStart"/>
+      <w:r>
+        <w:t>entry.getValue</w:t>
+      </w:r>
+      <w:proofErr w:type="spellEnd"/>
+      <w:proofErr w:type="gramEnd"/>
+      <w:r>
+        <w:t>();</w:t>
+      </w:r>
+    </w:p>
+    <w:p>
+      <w:r>
+        <w:t xml:space="preserve">            </w:t>
+      </w:r>
+    </w:p>
+    <w:p>
+      <w:r>
+        <w:t>            if (</w:t>
+      </w:r>
+      <w:proofErr w:type="spellStart"/>
+      <w:r>
+        <w:t>operationsList.size</w:t>
+      </w:r>
+      <w:proofErr w:type="spellEnd"/>
+      <w:r>
+        <w:t>() &gt;= threshold) {</w:t>
+      </w:r>
+    </w:p>
+    <w:p>
+      <w:r>
+        <w:t>                // Sort the operation counts to find the minimum operations to get `threshold` equal elements</w:t>
+      </w:r>
+    </w:p>
+    <w:p>
+      <w:r>
+        <w:t xml:space="preserve">                </w:t>
+      </w:r>
+      <w:proofErr w:type="spellStart"/>
+      <w:r>
+        <w:t>Collections.sort</w:t>
+      </w:r>
+      <w:proofErr w:type="spellEnd"/>
+      <w:r>
+        <w:t>(</w:t>
+      </w:r>
+      <w:proofErr w:type="spellStart"/>
+      <w:r>
+        <w:t>operationsList</w:t>
+      </w:r>
+      <w:proofErr w:type="spellEnd"/>
       <w:r>
         <w:t>);</w:t>
       </w:r>
-      <w:proofErr w:type="gramEnd"/>
-    </w:p>
-    <w:p>
-      <w:r>
-        <w:t xml:space="preserve">            </w:t>
-      </w:r>
-      <w:proofErr w:type="spellStart"/>
-      <w:r>
-        <w:t>operationCounts.get</w:t>
-      </w:r>
-      <w:proofErr w:type="spellEnd"/>
-      <w:r>
-        <w:t>(0</w:t>
-      </w:r>
-      <w:proofErr w:type="gramStart"/>
-      <w:r>
-        <w:t>).add</w:t>
-      </w:r>
-      <w:proofErr w:type="gramEnd"/>
-      <w:r>
-        <w:t>(operations</w:t>
-      </w:r>
-      <w:proofErr w:type="gramStart"/>
-      <w:r>
-        <w:t>);</w:t>
-      </w:r>
-      <w:proofErr w:type="gramEnd"/>
-    </w:p>
-    <w:p>
-      <w:r>
-        <w:t>        }</w:t>
-      </w:r>
-    </w:p>
-    <w:p/>
-    <w:p>
-      <w:r>
-        <w:t>        // Find the minimum number of operations for at least 'threshold' equal elements</w:t>
-      </w:r>
-    </w:p>
-    <w:p>
-      <w:r>
-        <w:t xml:space="preserve">        int </w:t>
-      </w:r>
-      <w:proofErr w:type="spellStart"/>
-      <w:r>
-        <w:t>minOperations</w:t>
-      </w:r>
-      <w:proofErr w:type="spellEnd"/>
-      <w:r>
-        <w:t xml:space="preserve"> = </w:t>
-      </w:r>
-      <w:proofErr w:type="spellStart"/>
-      <w:r>
-        <w:t>Integer.MAX_</w:t>
-      </w:r>
-      <w:proofErr w:type="gramStart"/>
-      <w:r>
-        <w:t>VALUE</w:t>
-      </w:r>
-      <w:proofErr w:type="spellEnd"/>
-      <w:r>
-        <w:t>;</w:t>
-      </w:r>
-      <w:proofErr w:type="gramEnd"/>
-    </w:p>
-    <w:p>
-      <w:r>
-        <w:t xml:space="preserve">        </w:t>
-      </w:r>
-    </w:p>
-    <w:p>
-      <w:r>
-        <w:t>        // Go through each value in the map and check if it can satisfy the threshold condition</w:t>
-      </w:r>
-    </w:p>
-    <w:p>
-      <w:r>
-        <w:t>        for (</w:t>
-      </w:r>
-      <w:proofErr w:type="spellStart"/>
-      <w:r>
-        <w:t>Map.Entry</w:t>
-      </w:r>
-      <w:proofErr w:type="spellEnd"/>
-      <w:r>
-        <w:t xml:space="preserve">&lt;Integer, List&lt;Integer&gt;&gt; </w:t>
-      </w:r>
-      <w:proofErr w:type="gramStart"/>
-      <w:r>
-        <w:t>entry :</w:t>
-      </w:r>
-      <w:proofErr w:type="gramEnd"/>
-      <w:r>
-        <w:t xml:space="preserve"> </w:t>
-      </w:r>
-      <w:proofErr w:type="spellStart"/>
-      <w:r>
-        <w:t>operationCounts.entrySet</w:t>
-      </w:r>
-      <w:proofErr w:type="spellEnd"/>
-      <w:r>
-        <w:t>()) {</w:t>
-      </w:r>
-    </w:p>
-    <w:p>
-      <w:r>
-        <w:t xml:space="preserve">            List&lt;Integer&gt; </w:t>
-      </w:r>
-      <w:proofErr w:type="spellStart"/>
-      <w:r>
-        <w:t>operationsList</w:t>
-      </w:r>
-      <w:proofErr w:type="spellEnd"/>
-      <w:r>
-        <w:t xml:space="preserve"> = </w:t>
-      </w:r>
-      <w:proofErr w:type="spellStart"/>
-      <w:proofErr w:type="gramStart"/>
-      <w:r>
-        <w:t>entry.getValue</w:t>
-      </w:r>
-      <w:proofErr w:type="spellEnd"/>
-      <w:proofErr w:type="gramEnd"/>
-      <w:r>
-        <w:t>(</w:t>
-      </w:r>
-      <w:proofErr w:type="gramStart"/>
-      <w:r>
-        <w:t>);</w:t>
-      </w:r>
-      <w:proofErr w:type="gramEnd"/>
-    </w:p>
-    <w:p>
-      <w:r>
-        <w:t xml:space="preserve">            </w:t>
-      </w:r>
-    </w:p>
-    <w:p>
-      <w:r>
-        <w:t>            if (</w:t>
-      </w:r>
-      <w:proofErr w:type="spellStart"/>
-      <w:r>
-        <w:t>operationsList.size</w:t>
-      </w:r>
-      <w:proofErr w:type="spellEnd"/>
-      <w:r>
-        <w:t>() &gt;= threshold) {</w:t>
-      </w:r>
-    </w:p>
-    <w:p>
-      <w:r>
-        <w:t>                // Sort the operation counts to find the minimum operations to get `threshold` equal elements</w:t>
+    </w:p>
+    <w:p>
+      <w:r>
+        <w:t xml:space="preserve">                int </w:t>
+      </w:r>
+      <w:proofErr w:type="spellStart"/>
+      <w:r>
+        <w:t>totalOps</w:t>
+      </w:r>
+      <w:proofErr w:type="spellEnd"/>
+      <w:r>
+        <w:t xml:space="preserve"> = 0;</w:t>
       </w:r>
     </w:p>
     <w:p>
       <w:r>
         <w:t xml:space="preserve">                </w:t>
       </w:r>
-      <w:proofErr w:type="spellStart"/>
-      <w:r>
-        <w:t>Collections.sort</w:t>
-      </w:r>
-      <w:proofErr w:type="spellEnd"/>
-      <w:r>
-        <w:t>(</w:t>
-      </w:r>
-      <w:proofErr w:type="spellStart"/>
-      <w:r>
-        <w:t>operationsList</w:t>
-      </w:r>
-      <w:proofErr w:type="spellEnd"/>
-      <w:proofErr w:type="gramStart"/>
-      <w:r>
-        <w:t>);</w:t>
-      </w:r>
-      <w:proofErr w:type="gramEnd"/>
-    </w:p>
-    <w:p>
-      <w:r>
-        <w:t xml:space="preserve">                int </w:t>
-      </w:r>
-      <w:proofErr w:type="spellStart"/>
-      <w:r>
-        <w:t>totalOps</w:t>
-      </w:r>
-      <w:proofErr w:type="spellEnd"/>
-      <w:r>
-        <w:t xml:space="preserve"> = </w:t>
-      </w:r>
-      <w:proofErr w:type="gramStart"/>
-      <w:r>
-        <w:t>0;</w:t>
-      </w:r>
-      <w:proofErr w:type="gramEnd"/>
-    </w:p>
-    <w:p>
-      <w:r>
-        <w:t xml:space="preserve">                </w:t>
-      </w:r>
     </w:p>
     <w:p>
       <w:r>
@@ -743,13 +649,8 @@
       </w:r>
       <w:proofErr w:type="spellEnd"/>
       <w:r>
-        <w:t>+</w:t>
-      </w:r>
-      <w:proofErr w:type="gramStart"/>
-      <w:r>
-        <w:t>+) {</w:t>
-      </w:r>
-      <w:proofErr w:type="gramEnd"/>
+        <w:t>++) {</w:t>
+      </w:r>
     </w:p>
     <w:p>
       <w:r>
@@ -777,11 +678,9 @@
         <w:t>i</w:t>
       </w:r>
       <w:proofErr w:type="spellEnd"/>
-      <w:proofErr w:type="gramStart"/>
       <w:r>
         <w:t>);</w:t>
       </w:r>
-      <w:proofErr w:type="gramEnd"/>
     </w:p>
     <w:p>
       <w:r>
@@ -833,11 +732,9 @@
         <w:t>totalOps</w:t>
       </w:r>
       <w:proofErr w:type="spellEnd"/>
-      <w:proofErr w:type="gramStart"/>
       <w:r>
         <w:t>);</w:t>
       </w:r>
-      <w:proofErr w:type="gramEnd"/>
     </w:p>
     <w:p>
       <w:r>
@@ -859,7 +756,6 @@
         <w:t xml:space="preserve">        return </w:t>
       </w:r>
       <w:proofErr w:type="spellStart"/>
-      <w:proofErr w:type="gramStart"/>
       <w:r>
         <w:t>minOperations</w:t>
       </w:r>
@@ -867,7 +763,6 @@
       <w:r>
         <w:t>;</w:t>
       </w:r>
-      <w:proofErr w:type="gramEnd"/>
     </w:p>
     <w:p>
       <w:r>
@@ -958,13 +853,8 @@
       </w:r>
       <w:proofErr w:type="gramEnd"/>
       <w:r>
-        <w:t>System.in)</w:t>
-      </w:r>
-      <w:proofErr w:type="gramStart"/>
-      <w:r>
-        <w:t>);</w:t>
-      </w:r>
-      <w:proofErr w:type="gramEnd"/>
+        <w:t>System.in));</w:t>
+      </w:r>
     </w:p>
     <w:p>
       <w:r>
@@ -1015,13 +905,8 @@
       </w:r>
       <w:proofErr w:type="spellEnd"/>
       <w:r>
-        <w:t>("OUTPUT_PATH"))</w:t>
-      </w:r>
-      <w:proofErr w:type="gramStart"/>
-      <w:r>
-        <w:t>);</w:t>
-      </w:r>
-      <w:proofErr w:type="gramEnd"/>
+        <w:t>("OUTPUT_PATH")));</w:t>
+      </w:r>
     </w:p>
     <w:p/>
     <w:p>
@@ -1058,13 +943,8 @@
       </w:r>
       <w:proofErr w:type="gramEnd"/>
       <w:r>
-        <w:t>()</w:t>
-      </w:r>
-      <w:proofErr w:type="gramStart"/>
-      <w:r>
-        <w:t>);</w:t>
-      </w:r>
-      <w:proofErr w:type="gramEnd"/>
+        <w:t>());</w:t>
+      </w:r>
     </w:p>
     <w:p/>
     <w:p>
@@ -1142,13 +1022,8 @@
       <w:proofErr w:type="spellEnd"/>
       <w:proofErr w:type="gramEnd"/>
       <w:r>
-        <w:t>("\\s+$", ""</w:t>
-      </w:r>
-      <w:proofErr w:type="gramStart"/>
-      <w:r>
-        <w:t>);</w:t>
-      </w:r>
-      <w:proofErr w:type="gramEnd"/>
+        <w:t>("\\s+$", "");</w:t>
+      </w:r>
     </w:p>
     <w:p>
       <w:r>
@@ -1160,13 +1035,8 @@
       </w:r>
       <w:proofErr w:type="spellEnd"/>
       <w:r>
-        <w:t xml:space="preserve"> </w:t>
-      </w:r>
-      <w:proofErr w:type="gramStart"/>
-      <w:r>
-        <w:t>ex) {</w:t>
-      </w:r>
-      <w:proofErr w:type="gramEnd"/>
+        <w:t xml:space="preserve"> ex) {</w:t>
+      </w:r>
     </w:p>
     <w:p>
       <w:r>
@@ -1178,13 +1048,8 @@
       </w:r>
       <w:proofErr w:type="spellEnd"/>
       <w:r>
-        <w:t>(ex</w:t>
-      </w:r>
-      <w:proofErr w:type="gramStart"/>
-      <w:r>
-        <w:t>);</w:t>
-      </w:r>
-      <w:proofErr w:type="gramEnd"/>
+        <w:t>(ex);</w:t>
+      </w:r>
     </w:p>
     <w:p>
       <w:r>
@@ -1267,13 +1132,8 @@
       </w:r>
       <w:proofErr w:type="gramEnd"/>
       <w:r>
-        <w:t>)</w:t>
-      </w:r>
-      <w:proofErr w:type="gramStart"/>
-      <w:r>
-        <w:t>);</w:t>
-      </w:r>
-      <w:proofErr w:type="gramEnd"/>
+        <w:t>));</w:t>
+      </w:r>
     </w:p>
     <w:p/>
     <w:p>
@@ -1302,13 +1162,8 @@
       </w:r>
       <w:proofErr w:type="gramEnd"/>
       <w:r>
-        <w:t>()</w:t>
-      </w:r>
-      <w:proofErr w:type="gramStart"/>
-      <w:r>
-        <w:t>);</w:t>
-      </w:r>
-      <w:proofErr w:type="gramEnd"/>
+        <w:t>());</w:t>
+      </w:r>
     </w:p>
     <w:p/>
     <w:p>
@@ -1337,13 +1192,8 @@
       </w:r>
       <w:proofErr w:type="gramEnd"/>
       <w:r>
-        <w:t>()</w:t>
-      </w:r>
-      <w:proofErr w:type="gramStart"/>
-      <w:r>
-        <w:t>);</w:t>
-      </w:r>
-      <w:proofErr w:type="gramEnd"/>
+        <w:t>());</w:t>
+      </w:r>
     </w:p>
     <w:p/>
     <w:p>
@@ -1364,13 +1214,8 @@
       </w:r>
       <w:proofErr w:type="spellEnd"/>
       <w:r>
-        <w:t>, threshold, d</w:t>
-      </w:r>
-      <w:proofErr w:type="gramStart"/>
-      <w:r>
-        <w:t>);</w:t>
-      </w:r>
-      <w:proofErr w:type="gramEnd"/>
+        <w:t>, threshold, d);</w:t>
+      </w:r>
     </w:p>
     <w:p/>
     <w:p>
@@ -1391,13 +1236,8 @@
       </w:r>
       <w:proofErr w:type="spellEnd"/>
       <w:r>
-        <w:t>(result)</w:t>
-      </w:r>
-      <w:proofErr w:type="gramStart"/>
-      <w:r>
-        <w:t>);</w:t>
-      </w:r>
-      <w:proofErr w:type="gramEnd"/>
+        <w:t>(result));</w:t>
+      </w:r>
     </w:p>
     <w:p>
       <w:r>
@@ -1409,13 +1249,8 @@
       </w:r>
       <w:proofErr w:type="spellEnd"/>
       <w:r>
-        <w:t>(</w:t>
-      </w:r>
-      <w:proofErr w:type="gramStart"/>
-      <w:r>
-        <w:t>);</w:t>
-      </w:r>
-      <w:proofErr w:type="gramEnd"/>
+        <w:t>();</w:t>
+      </w:r>
     </w:p>
     <w:p/>
     <w:p>
@@ -1428,13 +1263,8 @@
       </w:r>
       <w:proofErr w:type="spellEnd"/>
       <w:r>
-        <w:t>(</w:t>
-      </w:r>
-      <w:proofErr w:type="gramStart"/>
-      <w:r>
-        <w:t>);</w:t>
-      </w:r>
-      <w:proofErr w:type="gramEnd"/>
+        <w:t>();</w:t>
+      </w:r>
     </w:p>
     <w:p>
       <w:r>
@@ -1446,13 +1276,8 @@
       </w:r>
       <w:proofErr w:type="spellEnd"/>
       <w:r>
-        <w:t>(</w:t>
-      </w:r>
-      <w:proofErr w:type="gramStart"/>
-      <w:r>
-        <w:t>);</w:t>
-      </w:r>
-      <w:proofErr w:type="gramEnd"/>
+        <w:t>();</w:t>
+      </w:r>
     </w:p>
     <w:p>
       <w:r>
@@ -1477,6 +1302,9 @@
     </w:p>
     <w:p>
       <w:r>
+        <w:rPr>
+          <w:noProof/>
+        </w:rPr>
         <w:drawing>
           <wp:inline distT="0" distB="0" distL="0" distR="0" wp14:anchorId="48670EA5" wp14:editId="001D6A78">
             <wp:extent cx="5943600" cy="5606415"/>
@@ -1537,17 +1365,38 @@
       </w:r>
       <w:proofErr w:type="spellEnd"/>
       <w:r>
+        <w:t>.*;</w:t>
+      </w:r>
+    </w:p>
+    <w:p>
+      <w:r>
+        <w:t xml:space="preserve">import </w:t>
+      </w:r>
+      <w:proofErr w:type="spellStart"/>
+      <w:proofErr w:type="gramStart"/>
+      <w:r>
+        <w:t>java.util</w:t>
+      </w:r>
+      <w:proofErr w:type="gramEnd"/>
+      <w:r>
         <w:t>.</w:t>
       </w:r>
       <w:proofErr w:type="gramStart"/>
       <w:r>
-        <w:t>*;</w:t>
-      </w:r>
-      <w:proofErr w:type="gramEnd"/>
-    </w:p>
-    <w:p>
-      <w:r>
-        <w:t xml:space="preserve">import </w:t>
+        <w:t>stream</w:t>
+      </w:r>
+      <w:proofErr w:type="spellEnd"/>
+      <w:r>
+        <w:t>.*</w:t>
+      </w:r>
+      <w:proofErr w:type="gramEnd"/>
+      <w:r>
+        <w:t>;</w:t>
+      </w:r>
+    </w:p>
+    <w:p>
+      <w:r>
+        <w:t xml:space="preserve">import static </w:t>
       </w:r>
       <w:proofErr w:type="spellStart"/>
       <w:proofErr w:type="gramStart"/>
@@ -1560,40 +1409,14 @@
       </w:r>
       <w:proofErr w:type="gramStart"/>
       <w:r>
-        <w:t>stream</w:t>
-      </w:r>
-      <w:proofErr w:type="spellEnd"/>
-      <w:r>
-        <w:t>.*</w:t>
-      </w:r>
+        <w:t>stream.Collectors.toList</w:t>
+      </w:r>
+      <w:proofErr w:type="spellEnd"/>
       <w:proofErr w:type="gramEnd"/>
       <w:r>
         <w:t>;</w:t>
       </w:r>
     </w:p>
-    <w:p>
-      <w:r>
-        <w:t xml:space="preserve">import static </w:t>
-      </w:r>
-      <w:proofErr w:type="spellStart"/>
-      <w:proofErr w:type="gramStart"/>
-      <w:r>
-        <w:t>java.util</w:t>
-      </w:r>
-      <w:proofErr w:type="gramEnd"/>
-      <w:r>
-        <w:t>.</w:t>
-      </w:r>
-      <w:proofErr w:type="gramStart"/>
-      <w:r>
-        <w:t>stream.Collectors.toList</w:t>
-      </w:r>
-      <w:proofErr w:type="spellEnd"/>
-      <w:proofErr w:type="gramEnd"/>
-      <w:r>
-        <w:t>;</w:t>
-      </w:r>
-    </w:p>
     <w:p/>
     <w:p>
       <w:r>
@@ -1636,15 +1459,7 @@
     </w:p>
     <w:p>
       <w:r>
-        <w:t>     </w:t>
-      </w:r>
-      <w:proofErr w:type="gramStart"/>
-      <w:r>
-        <w:t>*  1</w:t>
-      </w:r>
-      <w:proofErr w:type="gramEnd"/>
-      <w:r>
-        <w:t xml:space="preserve">. INTEGER_ARRAY </w:t>
+        <w:t xml:space="preserve">     *  1. INTEGER_ARRAY </w:t>
       </w:r>
       <w:proofErr w:type="spellStart"/>
       <w:r>
@@ -1654,15 +1469,7 @@
     </w:p>
     <w:p>
       <w:r>
-        <w:t>     </w:t>
-      </w:r>
-      <w:proofErr w:type="gramStart"/>
-      <w:r>
-        <w:t>*  2</w:t>
-      </w:r>
-      <w:proofErr w:type="gramEnd"/>
-      <w:r>
-        <w:t xml:space="preserve">. INTEGER </w:t>
+        <w:t xml:space="preserve">     *  2. INTEGER </w:t>
       </w:r>
       <w:proofErr w:type="spellStart"/>
       <w:r>
@@ -1702,7 +1509,6 @@
         <w:t xml:space="preserve">, int </w:t>
       </w:r>
       <w:proofErr w:type="spellStart"/>
-      <w:proofErr w:type="gramStart"/>
       <w:r>
         <w:t>minDiff</w:t>
       </w:r>
@@ -1710,7 +1516,6 @@
       <w:r>
         <w:t>) {</w:t>
       </w:r>
-      <w:proofErr w:type="gramEnd"/>
     </w:p>
     <w:p>
       <w:r>
@@ -1734,22 +1539,15 @@
         <w:t>skillLevel</w:t>
       </w:r>
       <w:proofErr w:type="spellEnd"/>
-      <w:proofErr w:type="gramStart"/>
       <w:r>
         <w:t>);</w:t>
       </w:r>
-      <w:proofErr w:type="gramEnd"/>
-    </w:p>
-    <w:p/>
-    <w:p>
-      <w:r>
-        <w:t xml:space="preserve">        int pairs = </w:t>
-      </w:r>
-      <w:proofErr w:type="gramStart"/>
-      <w:r>
-        <w:t>0;</w:t>
-      </w:r>
-      <w:proofErr w:type="gramEnd"/>
+    </w:p>
+    <w:p/>
+    <w:p>
+      <w:r>
+        <w:t>        int pairs = 0;</w:t>
+      </w:r>
     </w:p>
     <w:p>
       <w:r>
@@ -1761,23 +1559,13 @@
       </w:r>
       <w:proofErr w:type="spellEnd"/>
       <w:r>
-        <w:t xml:space="preserve"> = </w:t>
-      </w:r>
-      <w:proofErr w:type="gramStart"/>
-      <w:r>
-        <w:t>0;</w:t>
-      </w:r>
-      <w:proofErr w:type="gramEnd"/>
-    </w:p>
-    <w:p>
-      <w:r>
-        <w:t xml:space="preserve">        int j = </w:t>
-      </w:r>
-      <w:proofErr w:type="gramStart"/>
-      <w:r>
-        <w:t>1;</w:t>
-      </w:r>
-      <w:proofErr w:type="gramEnd"/>
+        <w:t xml:space="preserve"> = 0;</w:t>
+      </w:r>
+    </w:p>
+    <w:p>
+      <w:r>
+        <w:t>        int j = 1;</w:t>
+      </w:r>
     </w:p>
     <w:p/>
     <w:p>
@@ -1795,13 +1583,8 @@
       </w:r>
       <w:proofErr w:type="spellEnd"/>
       <w:r>
-        <w:t>(</w:t>
-      </w:r>
-      <w:proofErr w:type="gramStart"/>
-      <w:r>
-        <w:t>)) {</w:t>
-      </w:r>
-      <w:proofErr w:type="gramEnd"/>
+        <w:t>()) {</w:t>
+      </w:r>
     </w:p>
     <w:p>
       <w:r>
@@ -1881,13 +1664,8 @@
     </w:p>
     <w:p>
       <w:r>
-        <w:t>                pairs+</w:t>
-      </w:r>
-      <w:proofErr w:type="gramStart"/>
-      <w:r>
-        <w:t>+;</w:t>
-      </w:r>
-      <w:proofErr w:type="gramEnd"/>
+        <w:t>                pairs++;</w:t>
+      </w:r>
     </w:p>
     <w:p>
       <w:r>
@@ -1904,13 +1682,8 @@
       </w:r>
       <w:proofErr w:type="spellEnd"/>
       <w:r>
-        <w:t>+</w:t>
-      </w:r>
-      <w:proofErr w:type="gramStart"/>
-      <w:r>
-        <w:t>+;</w:t>
-      </w:r>
-      <w:proofErr w:type="gramEnd"/>
+        <w:t>++;</w:t>
+      </w:r>
     </w:p>
     <w:p>
       <w:r>
@@ -1918,7 +1691,6 @@
         <w:t xml:space="preserve">                </w:t>
       </w:r>
       <w:proofErr w:type="spellStart"/>
-      <w:proofErr w:type="gramStart"/>
       <w:r>
         <w:t>j++</w:t>
       </w:r>
@@ -1926,7 +1698,6 @@
       <w:r>
         <w:t>;</w:t>
       </w:r>
-      <w:proofErr w:type="gramEnd"/>
     </w:p>
     <w:p>
       <w:r>
@@ -1943,7 +1714,6 @@
         <w:t xml:space="preserve">                </w:t>
       </w:r>
       <w:proofErr w:type="spellStart"/>
-      <w:proofErr w:type="gramStart"/>
       <w:r>
         <w:t>j++</w:t>
       </w:r>
@@ -1951,7 +1721,6 @@
       <w:r>
         <w:t>;</w:t>
       </w:r>
-      <w:proofErr w:type="gramEnd"/>
     </w:p>
     <w:p>
       <w:r>
@@ -1966,13 +1735,8 @@
     <w:p/>
     <w:p>
       <w:r>
-        <w:t xml:space="preserve">        return </w:t>
-      </w:r>
-      <w:proofErr w:type="gramStart"/>
-      <w:r>
-        <w:t>pairs;</w:t>
-      </w:r>
-      <w:proofErr w:type="gramEnd"/>
+        <w:t>        return pairs;</w:t>
+      </w:r>
     </w:p>
     <w:p>
       <w:r>
@@ -2063,13 +1827,8 @@
       </w:r>
       <w:proofErr w:type="gramEnd"/>
       <w:r>
-        <w:t>System.in)</w:t>
-      </w:r>
-      <w:proofErr w:type="gramStart"/>
-      <w:r>
-        <w:t>);</w:t>
-      </w:r>
-      <w:proofErr w:type="gramEnd"/>
+        <w:t>System.in));</w:t>
+      </w:r>
     </w:p>
     <w:p>
       <w:r>
@@ -2120,13 +1879,8 @@
       </w:r>
       <w:proofErr w:type="spellEnd"/>
       <w:r>
-        <w:t>("OUTPUT_PATH"))</w:t>
-      </w:r>
-      <w:proofErr w:type="gramStart"/>
-      <w:r>
-        <w:t>);</w:t>
-      </w:r>
-      <w:proofErr w:type="gramEnd"/>
+        <w:t>("OUTPUT_PATH")));</w:t>
+      </w:r>
     </w:p>
     <w:p/>
     <w:p>
@@ -2163,13 +1917,8 @@
       </w:r>
       <w:proofErr w:type="gramEnd"/>
       <w:r>
-        <w:t>()</w:t>
-      </w:r>
-      <w:proofErr w:type="gramStart"/>
-      <w:r>
-        <w:t>);</w:t>
-      </w:r>
-      <w:proofErr w:type="gramEnd"/>
+        <w:t>());</w:t>
+      </w:r>
     </w:p>
     <w:p/>
     <w:p>
@@ -2247,13 +1996,8 @@
       <w:proofErr w:type="spellEnd"/>
       <w:proofErr w:type="gramEnd"/>
       <w:r>
-        <w:t>("\\s+$", ""</w:t>
-      </w:r>
-      <w:proofErr w:type="gramStart"/>
-      <w:r>
-        <w:t>);</w:t>
-      </w:r>
-      <w:proofErr w:type="gramEnd"/>
+        <w:t>("\\s+$", "");</w:t>
+      </w:r>
     </w:p>
     <w:p>
       <w:r>
@@ -2265,13 +2009,8 @@
       </w:r>
       <w:proofErr w:type="spellEnd"/>
       <w:r>
-        <w:t xml:space="preserve"> </w:t>
-      </w:r>
-      <w:proofErr w:type="gramStart"/>
-      <w:r>
-        <w:t>ex) {</w:t>
-      </w:r>
-      <w:proofErr w:type="gramEnd"/>
+        <w:t xml:space="preserve"> ex) {</w:t>
+      </w:r>
     </w:p>
     <w:p>
       <w:r>
@@ -2283,13 +2022,8 @@
       </w:r>
       <w:proofErr w:type="spellEnd"/>
       <w:r>
-        <w:t>(ex</w:t>
-      </w:r>
-      <w:proofErr w:type="gramStart"/>
-      <w:r>
-        <w:t>);</w:t>
-      </w:r>
-      <w:proofErr w:type="gramEnd"/>
+        <w:t>(ex);</w:t>
+      </w:r>
     </w:p>
     <w:p>
       <w:r>
@@ -2372,179 +2106,1251 @@
       </w:r>
       <w:proofErr w:type="gramEnd"/>
       <w:r>
+        <w:t>));</w:t>
+      </w:r>
+    </w:p>
+    <w:p/>
+    <w:p>
+      <w:r>
+        <w:t xml:space="preserve">        int </w:t>
+      </w:r>
+      <w:proofErr w:type="spellStart"/>
+      <w:r>
+        <w:t>minDiff</w:t>
+      </w:r>
+      <w:proofErr w:type="spellEnd"/>
+      <w:r>
+        <w:t xml:space="preserve"> = </w:t>
+      </w:r>
+      <w:proofErr w:type="spellStart"/>
+      <w:r>
+        <w:t>Integer.parseInt</w:t>
+      </w:r>
+      <w:proofErr w:type="spellEnd"/>
+      <w:r>
+        <w:t>(</w:t>
+      </w:r>
+      <w:proofErr w:type="spellStart"/>
+      <w:r>
+        <w:t>bufferedReader.readLine</w:t>
+      </w:r>
+      <w:proofErr w:type="spellEnd"/>
+      <w:r>
+        <w:t>(</w:t>
+      </w:r>
+      <w:proofErr w:type="gramStart"/>
+      <w:r>
+        <w:t>).trim</w:t>
+      </w:r>
+      <w:proofErr w:type="gramEnd"/>
+      <w:r>
+        <w:t>());</w:t>
+      </w:r>
+    </w:p>
+    <w:p/>
+    <w:p>
+      <w:r>
+        <w:t xml:space="preserve">        int result = </w:t>
+      </w:r>
+      <w:proofErr w:type="spellStart"/>
+      <w:r>
+        <w:t>Result.maxPairs</w:t>
+      </w:r>
+      <w:proofErr w:type="spellEnd"/>
+      <w:r>
+        <w:t>(</w:t>
+      </w:r>
+      <w:proofErr w:type="spellStart"/>
+      <w:r>
+        <w:t>skillLevel</w:t>
+      </w:r>
+      <w:proofErr w:type="spellEnd"/>
+      <w:r>
+        <w:t xml:space="preserve">, </w:t>
+      </w:r>
+      <w:proofErr w:type="spellStart"/>
+      <w:r>
+        <w:t>minDiff</w:t>
+      </w:r>
+      <w:proofErr w:type="spellEnd"/>
+      <w:r>
+        <w:t>);</w:t>
+      </w:r>
+    </w:p>
+    <w:p/>
+    <w:p>
+      <w:r>
+        <w:t xml:space="preserve">        </w:t>
+      </w:r>
+      <w:proofErr w:type="spellStart"/>
+      <w:r>
+        <w:t>bufferedWriter.write</w:t>
+      </w:r>
+      <w:proofErr w:type="spellEnd"/>
+      <w:r>
+        <w:t>(</w:t>
+      </w:r>
+      <w:proofErr w:type="spellStart"/>
+      <w:r>
+        <w:t>String.valueOf</w:t>
+      </w:r>
+      <w:proofErr w:type="spellEnd"/>
+      <w:r>
+        <w:t>(result));</w:t>
+      </w:r>
+    </w:p>
+    <w:p>
+      <w:r>
+        <w:t xml:space="preserve">        </w:t>
+      </w:r>
+      <w:proofErr w:type="spellStart"/>
+      <w:r>
+        <w:t>bufferedWriter.newLine</w:t>
+      </w:r>
+      <w:proofErr w:type="spellEnd"/>
+      <w:r>
+        <w:t>();</w:t>
+      </w:r>
+    </w:p>
+    <w:p/>
+    <w:p>
+      <w:r>
+        <w:t xml:space="preserve">        </w:t>
+      </w:r>
+      <w:proofErr w:type="spellStart"/>
+      <w:r>
+        <w:t>bufferedReader.close</w:t>
+      </w:r>
+      <w:proofErr w:type="spellEnd"/>
+      <w:r>
+        <w:t>();</w:t>
+      </w:r>
+    </w:p>
+    <w:p>
+      <w:r>
+        <w:t xml:space="preserve">        </w:t>
+      </w:r>
+      <w:proofErr w:type="spellStart"/>
+      <w:r>
+        <w:t>bufferedWriter.close</w:t>
+      </w:r>
+      <w:proofErr w:type="spellEnd"/>
+      <w:r>
+        <w:t>();</w:t>
+      </w:r>
+    </w:p>
+    <w:p>
+      <w:r>
+        <w:t>    }</w:t>
+      </w:r>
+    </w:p>
+    <w:p>
+      <w:r>
+        <w:t>}</w:t>
+      </w:r>
+    </w:p>
+    <w:p>
+      <w:pPr>
+        <w:pStyle w:val="Heading1"/>
+      </w:pPr>
+      <w:r>
+        <w:lastRenderedPageBreak/>
+        <w:t>Maximum Cost of Laptop Count</w:t>
+      </w:r>
+    </w:p>
+    <w:p>
+      <w:r>
+        <w:rPr>
+          <w:noProof/>
+        </w:rPr>
+        <w:drawing>
+          <wp:inline distT="0" distB="0" distL="0" distR="0" wp14:anchorId="18EC7E25" wp14:editId="5B148A4D">
+            <wp:extent cx="5943600" cy="5260975"/>
+            <wp:effectExtent l="0" t="0" r="0" b="0"/>
+            <wp:docPr id="1205104081" name="Picture 1"/>
+            <wp:cNvGraphicFramePr>
+              <a:graphicFrameLocks xmlns:a="http://schemas.openxmlformats.org/drawingml/2006/main" noChangeAspect="1"/>
+            </wp:cNvGraphicFramePr>
+            <a:graphic xmlns:a="http://schemas.openxmlformats.org/drawingml/2006/main">
+              <a:graphicData uri="http://schemas.openxmlformats.org/drawingml/2006/picture">
+                <pic:pic xmlns:pic="http://schemas.openxmlformats.org/drawingml/2006/picture">
+                  <pic:nvPicPr>
+                    <pic:cNvPr id="1205104081" name=""/>
+                    <pic:cNvPicPr/>
+                  </pic:nvPicPr>
+                  <pic:blipFill>
+                    <a:blip r:embed="rId6"/>
+                    <a:stretch>
+                      <a:fillRect/>
+                    </a:stretch>
+                  </pic:blipFill>
+                  <pic:spPr>
+                    <a:xfrm>
+                      <a:off x="0" y="0"/>
+                      <a:ext cx="5943600" cy="5260975"/>
+                    </a:xfrm>
+                    <a:prstGeom prst="rect">
+                      <a:avLst/>
+                    </a:prstGeom>
+                  </pic:spPr>
+                </pic:pic>
+              </a:graphicData>
+            </a:graphic>
+          </wp:inline>
+        </w:drawing>
+      </w:r>
+    </w:p>
+    <w:p>
+      <w:proofErr w:type="gramStart"/>
+      <w:r>
+        <w:t>#!/</w:t>
+      </w:r>
+      <w:proofErr w:type="gramEnd"/>
+      <w:r>
+        <w:t>bin/python3</w:t>
+      </w:r>
+    </w:p>
+    <w:p/>
+    <w:p>
+      <w:r>
+        <w:t>import math</w:t>
+      </w:r>
+    </w:p>
+    <w:p>
+      <w:r>
+        <w:t xml:space="preserve">import </w:t>
+      </w:r>
+      <w:proofErr w:type="spellStart"/>
+      <w:r>
+        <w:t>os</w:t>
+      </w:r>
+      <w:proofErr w:type="spellEnd"/>
+    </w:p>
+    <w:p>
+      <w:r>
+        <w:t>import random</w:t>
+      </w:r>
+    </w:p>
+    <w:p>
+      <w:r>
+        <w:t>import re</w:t>
+      </w:r>
+    </w:p>
+    <w:p>
+      <w:r>
+        <w:t>import sys</w:t>
+      </w:r>
+    </w:p>
+    <w:p>
+      <w:r>
+        <w:lastRenderedPageBreak/>
+        <w:br/>
+      </w:r>
+    </w:p>
+    <w:p>
+      <w:r>
+        <w:t>#</w:t>
+      </w:r>
+    </w:p>
+    <w:p>
+      <w:r>
+        <w:t># Complete the '</w:t>
+      </w:r>
+      <w:proofErr w:type="spellStart"/>
+      <w:r>
+        <w:t>maxCost</w:t>
+      </w:r>
+      <w:proofErr w:type="spellEnd"/>
+      <w:r>
+        <w:t>' function below.</w:t>
+      </w:r>
+    </w:p>
+    <w:p>
+      <w:r>
+        <w:t>#</w:t>
+      </w:r>
+    </w:p>
+    <w:p>
+      <w:r>
+        <w:t># The function is expected to return an INTEGER.</w:t>
+      </w:r>
+    </w:p>
+    <w:p>
+      <w:r>
+        <w:t># The function accepts following parameters:</w:t>
+      </w:r>
+    </w:p>
+    <w:p>
+      <w:r>
+        <w:t>#  1. INTEGER_ARRAY cost</w:t>
+      </w:r>
+    </w:p>
+    <w:p>
+      <w:r>
+        <w:t>#  2. STRING_ARRAY labels</w:t>
+      </w:r>
+    </w:p>
+    <w:p>
+      <w:r>
+        <w:t xml:space="preserve">#  3. INTEGER </w:t>
+      </w:r>
+      <w:proofErr w:type="spellStart"/>
+      <w:r>
+        <w:t>dailyCount</w:t>
+      </w:r>
+      <w:proofErr w:type="spellEnd"/>
+    </w:p>
+    <w:p>
+      <w:r>
+        <w:t>#</w:t>
+      </w:r>
+    </w:p>
+    <w:p/>
+    <w:p>
+      <w:r>
+        <w:t xml:space="preserve">def </w:t>
+      </w:r>
+      <w:proofErr w:type="spellStart"/>
+      <w:proofErr w:type="gramStart"/>
+      <w:r>
+        <w:t>maxCost</w:t>
+      </w:r>
+      <w:proofErr w:type="spellEnd"/>
+      <w:r>
+        <w:t>(</w:t>
+      </w:r>
+      <w:proofErr w:type="gramEnd"/>
+      <w:r>
+        <w:t xml:space="preserve">cost, labels, </w:t>
+      </w:r>
+      <w:proofErr w:type="spellStart"/>
+      <w:r>
+        <w:t>dailyCount</w:t>
+      </w:r>
+      <w:proofErr w:type="spellEnd"/>
+      <w:r>
+        <w:t>):</w:t>
+      </w:r>
+    </w:p>
+    <w:p>
+      <w:r>
+        <w:t>    # Write your code here</w:t>
+      </w:r>
+    </w:p>
+    <w:p>
+      <w:r>
+        <w:t xml:space="preserve">    </w:t>
+      </w:r>
+      <w:proofErr w:type="spellStart"/>
+      <w:r>
+        <w:t>ans</w:t>
+      </w:r>
+      <w:proofErr w:type="spellEnd"/>
+      <w:r>
+        <w:t xml:space="preserve"> = 0</w:t>
+      </w:r>
+    </w:p>
+    <w:p>
+      <w:r>
+        <w:t xml:space="preserve">    </w:t>
+      </w:r>
+      <w:proofErr w:type="spellStart"/>
+      <w:r>
+        <w:t>cur_cnt</w:t>
+      </w:r>
+      <w:proofErr w:type="spellEnd"/>
+      <w:r>
+        <w:t xml:space="preserve"> = 0</w:t>
+      </w:r>
+    </w:p>
+    <w:p>
+      <w:r>
+        <w:t xml:space="preserve">    </w:t>
+      </w:r>
+      <w:proofErr w:type="spellStart"/>
+      <w:r>
+        <w:t>cur_cost</w:t>
+      </w:r>
+      <w:proofErr w:type="spellEnd"/>
+      <w:r>
+        <w:t xml:space="preserve"> = 0</w:t>
+      </w:r>
+    </w:p>
+    <w:p>
+      <w:r>
+        <w:t xml:space="preserve">    for c, l in </w:t>
+      </w:r>
+      <w:proofErr w:type="gramStart"/>
+      <w:r>
+        <w:t>zip(</w:t>
+      </w:r>
+      <w:proofErr w:type="gramEnd"/>
+      <w:r>
+        <w:t>cost, labels):</w:t>
+      </w:r>
+    </w:p>
+    <w:p>
+      <w:r>
+        <w:t xml:space="preserve">        </w:t>
+      </w:r>
+      <w:proofErr w:type="spellStart"/>
+      <w:r>
+        <w:t>cur_cost</w:t>
+      </w:r>
+      <w:proofErr w:type="spellEnd"/>
+      <w:r>
+        <w:t xml:space="preserve"> += c</w:t>
+      </w:r>
+    </w:p>
+    <w:p>
+      <w:r>
+        <w:t>        if l == "illegal":</w:t>
+      </w:r>
+    </w:p>
+    <w:p>
+      <w:r>
+        <w:t>            continue</w:t>
+      </w:r>
+    </w:p>
+    <w:p>
+      <w:r>
+        <w:t xml:space="preserve">        </w:t>
+      </w:r>
+      <w:proofErr w:type="spellStart"/>
+      <w:r>
+        <w:t>cur_cnt</w:t>
+      </w:r>
+      <w:proofErr w:type="spellEnd"/>
+      <w:r>
+        <w:t xml:space="preserve"> += 1</w:t>
+      </w:r>
+    </w:p>
+    <w:p>
+      <w:r>
+        <w:t xml:space="preserve">        if </w:t>
+      </w:r>
+      <w:proofErr w:type="spellStart"/>
+      <w:r>
+        <w:t>cur_cnt</w:t>
+      </w:r>
+      <w:proofErr w:type="spellEnd"/>
+      <w:r>
+        <w:t xml:space="preserve"> == </w:t>
+      </w:r>
+      <w:proofErr w:type="spellStart"/>
+      <w:r>
+        <w:t>dailyCount</w:t>
+      </w:r>
+      <w:proofErr w:type="spellEnd"/>
+      <w:r>
+        <w:t>:</w:t>
+      </w:r>
+    </w:p>
+    <w:p>
+      <w:r>
+        <w:t xml:space="preserve">            </w:t>
+      </w:r>
+      <w:proofErr w:type="spellStart"/>
+      <w:r>
+        <w:t>ans</w:t>
+      </w:r>
+      <w:proofErr w:type="spellEnd"/>
+      <w:r>
+        <w:t xml:space="preserve"> = </w:t>
+      </w:r>
+      <w:proofErr w:type="gramStart"/>
+      <w:r>
+        <w:t>max(</w:t>
+      </w:r>
+      <w:proofErr w:type="spellStart"/>
+      <w:proofErr w:type="gramEnd"/>
+      <w:r>
+        <w:t>ans</w:t>
+      </w:r>
+      <w:proofErr w:type="spellEnd"/>
+      <w:r>
+        <w:t xml:space="preserve">, </w:t>
+      </w:r>
+      <w:proofErr w:type="spellStart"/>
+      <w:r>
+        <w:t>cur_cost</w:t>
+      </w:r>
+      <w:proofErr w:type="spellEnd"/>
+      <w:r>
         <w:t>)</w:t>
       </w:r>
-      <w:proofErr w:type="gramStart"/>
-      <w:r>
-        <w:t>);</w:t>
-      </w:r>
-      <w:proofErr w:type="gramEnd"/>
-    </w:p>
-    <w:p/>
-    <w:p>
-      <w:r>
-        <w:t xml:space="preserve">        int </w:t>
-      </w:r>
-      <w:proofErr w:type="spellStart"/>
-      <w:r>
-        <w:t>minDiff</w:t>
+    </w:p>
+    <w:p>
+      <w:r>
+        <w:t xml:space="preserve">            </w:t>
+      </w:r>
+      <w:proofErr w:type="spellStart"/>
+      <w:r>
+        <w:t>cur_cnt</w:t>
+      </w:r>
+      <w:proofErr w:type="spellEnd"/>
+      <w:r>
+        <w:t xml:space="preserve"> = 0</w:t>
+      </w:r>
+    </w:p>
+    <w:p>
+      <w:r>
+        <w:t xml:space="preserve">            </w:t>
+      </w:r>
+      <w:proofErr w:type="spellStart"/>
+      <w:r>
+        <w:t>cur_cost</w:t>
+      </w:r>
+      <w:proofErr w:type="spellEnd"/>
+      <w:r>
+        <w:t xml:space="preserve"> = 0</w:t>
+      </w:r>
+    </w:p>
+    <w:p>
+      <w:r>
+        <w:lastRenderedPageBreak/>
+        <w:t xml:space="preserve">    return </w:t>
+      </w:r>
+      <w:proofErr w:type="spellStart"/>
+      <w:r>
+        <w:t>ans</w:t>
+      </w:r>
+      <w:proofErr w:type="spellEnd"/>
+    </w:p>
+    <w:p/>
+    <w:p>
+      <w:r>
+        <w:t>if __name__ == '__main__':</w:t>
+      </w:r>
+    </w:p>
+    <w:p>
+      <w:r>
+        <w:t xml:space="preserve">    </w:t>
+      </w:r>
+      <w:proofErr w:type="spellStart"/>
+      <w:r>
+        <w:t>fptr</w:t>
+      </w:r>
+      <w:proofErr w:type="spellEnd"/>
+      <w:r>
+        <w:t xml:space="preserve"> = open(</w:t>
+      </w:r>
+      <w:proofErr w:type="spellStart"/>
+      <w:proofErr w:type="gramStart"/>
+      <w:r>
+        <w:t>os.environ</w:t>
+      </w:r>
+      <w:proofErr w:type="spellEnd"/>
+      <w:proofErr w:type="gramEnd"/>
+      <w:r>
+        <w:t>['OUTPUT_PATH'], 'w')</w:t>
+      </w:r>
+    </w:p>
+    <w:p/>
+    <w:p>
+      <w:r>
+        <w:t xml:space="preserve">    </w:t>
+      </w:r>
+      <w:proofErr w:type="spellStart"/>
+      <w:r>
+        <w:t>cost_count</w:t>
+      </w:r>
+      <w:proofErr w:type="spellEnd"/>
+      <w:r>
+        <w:t xml:space="preserve"> = int(input(</w:t>
+      </w:r>
+      <w:proofErr w:type="gramStart"/>
+      <w:r>
+        <w:t>).strip</w:t>
+      </w:r>
+      <w:proofErr w:type="gramEnd"/>
+      <w:r>
+        <w:t>())</w:t>
+      </w:r>
+    </w:p>
+    <w:p/>
+    <w:p>
+      <w:r>
+        <w:t>    cost = []</w:t>
+      </w:r>
+    </w:p>
+    <w:p/>
+    <w:p>
+      <w:r>
+        <w:t>    for _ in range(</w:t>
+      </w:r>
+      <w:proofErr w:type="spellStart"/>
+      <w:r>
+        <w:t>cost_count</w:t>
+      </w:r>
+      <w:proofErr w:type="spellEnd"/>
+      <w:r>
+        <w:t>):</w:t>
+      </w:r>
+    </w:p>
+    <w:p>
+      <w:r>
+        <w:t xml:space="preserve">        </w:t>
+      </w:r>
+      <w:proofErr w:type="spellStart"/>
+      <w:r>
+        <w:t>cost_item</w:t>
+      </w:r>
+      <w:proofErr w:type="spellEnd"/>
+      <w:r>
+        <w:t xml:space="preserve"> = int(input(</w:t>
+      </w:r>
+      <w:proofErr w:type="gramStart"/>
+      <w:r>
+        <w:t>).strip</w:t>
+      </w:r>
+      <w:proofErr w:type="gramEnd"/>
+      <w:r>
+        <w:t>())</w:t>
+      </w:r>
+    </w:p>
+    <w:p>
+      <w:r>
+        <w:t xml:space="preserve">        </w:t>
+      </w:r>
+      <w:proofErr w:type="spellStart"/>
+      <w:proofErr w:type="gramStart"/>
+      <w:r>
+        <w:t>cost.append</w:t>
+      </w:r>
+      <w:proofErr w:type="spellEnd"/>
+      <w:proofErr w:type="gramEnd"/>
+      <w:r>
+        <w:t>(</w:t>
+      </w:r>
+      <w:proofErr w:type="spellStart"/>
+      <w:r>
+        <w:t>cost_item</w:t>
+      </w:r>
+      <w:proofErr w:type="spellEnd"/>
+      <w:r>
+        <w:t>)</w:t>
+      </w:r>
+    </w:p>
+    <w:p/>
+    <w:p>
+      <w:r>
+        <w:t xml:space="preserve">    </w:t>
+      </w:r>
+      <w:proofErr w:type="spellStart"/>
+      <w:r>
+        <w:t>labels_count</w:t>
+      </w:r>
+      <w:proofErr w:type="spellEnd"/>
+      <w:r>
+        <w:t xml:space="preserve"> = int(input(</w:t>
+      </w:r>
+      <w:proofErr w:type="gramStart"/>
+      <w:r>
+        <w:t>).strip</w:t>
+      </w:r>
+      <w:proofErr w:type="gramEnd"/>
+      <w:r>
+        <w:t>())</w:t>
+      </w:r>
+    </w:p>
+    <w:p/>
+    <w:p>
+      <w:r>
+        <w:t>    labels = []</w:t>
+      </w:r>
+    </w:p>
+    <w:p/>
+    <w:p>
+      <w:r>
+        <w:t>    for _ in range(</w:t>
+      </w:r>
+      <w:proofErr w:type="spellStart"/>
+      <w:r>
+        <w:t>labels_count</w:t>
+      </w:r>
+      <w:proofErr w:type="spellEnd"/>
+      <w:r>
+        <w:t>):</w:t>
+      </w:r>
+    </w:p>
+    <w:p>
+      <w:r>
+        <w:t xml:space="preserve">        </w:t>
+      </w:r>
+      <w:proofErr w:type="spellStart"/>
+      <w:r>
+        <w:t>labels_item</w:t>
       </w:r>
       <w:proofErr w:type="spellEnd"/>
       <w:r>
         <w:t xml:space="preserve"> = </w:t>
       </w:r>
-      <w:proofErr w:type="spellStart"/>
-      <w:r>
-        <w:t>Integer.parseInt</w:t>
-      </w:r>
-      <w:proofErr w:type="spellEnd"/>
-      <w:r>
-        <w:t>(</w:t>
-      </w:r>
-      <w:proofErr w:type="spellStart"/>
-      <w:r>
-        <w:t>bufferedReader.readLine</w:t>
-      </w:r>
-      <w:proofErr w:type="spellEnd"/>
-      <w:r>
-        <w:t>(</w:t>
-      </w:r>
-      <w:proofErr w:type="gramStart"/>
-      <w:r>
-        <w:t>).trim</w:t>
-      </w:r>
+      <w:proofErr w:type="gramStart"/>
+      <w:r>
+        <w:t>input(</w:t>
+      </w:r>
+      <w:proofErr w:type="gramEnd"/>
+      <w:r>
+        <w:t>)</w:t>
+      </w:r>
+    </w:p>
+    <w:p>
+      <w:r>
+        <w:t xml:space="preserve">        </w:t>
+      </w:r>
+      <w:proofErr w:type="spellStart"/>
+      <w:proofErr w:type="gramStart"/>
+      <w:r>
+        <w:t>labels.append</w:t>
+      </w:r>
+      <w:proofErr w:type="spellEnd"/>
+      <w:proofErr w:type="gramEnd"/>
+      <w:r>
+        <w:t>(</w:t>
+      </w:r>
+      <w:proofErr w:type="spellStart"/>
+      <w:r>
+        <w:t>labels_item</w:t>
+      </w:r>
+      <w:proofErr w:type="spellEnd"/>
+      <w:r>
+        <w:t>)</w:t>
+      </w:r>
+    </w:p>
+    <w:p/>
+    <w:p>
+      <w:r>
+        <w:t xml:space="preserve">    </w:t>
+      </w:r>
+      <w:proofErr w:type="spellStart"/>
+      <w:r>
+        <w:t>dailyCount</w:t>
+      </w:r>
+      <w:proofErr w:type="spellEnd"/>
+      <w:r>
+        <w:t xml:space="preserve"> = int(input(</w:t>
+      </w:r>
+      <w:proofErr w:type="gramStart"/>
+      <w:r>
+        <w:t>).strip</w:t>
+      </w:r>
+      <w:proofErr w:type="gramEnd"/>
+      <w:r>
+        <w:t>())</w:t>
+      </w:r>
+    </w:p>
+    <w:p/>
+    <w:p>
+      <w:r>
+        <w:t xml:space="preserve">    result = </w:t>
+      </w:r>
+      <w:proofErr w:type="spellStart"/>
+      <w:proofErr w:type="gramStart"/>
+      <w:r>
+        <w:t>maxCost</w:t>
+      </w:r>
+      <w:proofErr w:type="spellEnd"/>
+      <w:r>
+        <w:t>(</w:t>
+      </w:r>
+      <w:proofErr w:type="gramEnd"/>
+      <w:r>
+        <w:t xml:space="preserve">cost, labels, </w:t>
+      </w:r>
+      <w:proofErr w:type="spellStart"/>
+      <w:r>
+        <w:t>dailyCount</w:t>
+      </w:r>
+      <w:proofErr w:type="spellEnd"/>
+      <w:r>
+        <w:t>)</w:t>
+      </w:r>
+    </w:p>
+    <w:p/>
+    <w:p>
+      <w:r>
+        <w:t xml:space="preserve">    </w:t>
+      </w:r>
+      <w:proofErr w:type="spellStart"/>
+      <w:proofErr w:type="gramStart"/>
+      <w:r>
+        <w:t>fptr.write</w:t>
+      </w:r>
+      <w:proofErr w:type="spellEnd"/>
+      <w:proofErr w:type="gramEnd"/>
+      <w:r>
+        <w:t>(str(result) + '\n')</w:t>
+      </w:r>
+    </w:p>
+    <w:p/>
+    <w:p>
+      <w:r>
+        <w:t xml:space="preserve">    </w:t>
+      </w:r>
+      <w:proofErr w:type="spellStart"/>
+      <w:proofErr w:type="gramStart"/>
+      <w:r>
+        <w:t>fptr.close</w:t>
+      </w:r>
+      <w:proofErr w:type="spellEnd"/>
       <w:proofErr w:type="gramEnd"/>
       <w:r>
         <w:t>()</w:t>
       </w:r>
-      <w:proofErr w:type="gramStart"/>
-      <w:r>
-        <w:t>);</w:t>
-      </w:r>
-      <w:proofErr w:type="gramEnd"/>
-    </w:p>
-    <w:p/>
-    <w:p>
-      <w:r>
-        <w:t xml:space="preserve">        int result = </w:t>
-      </w:r>
-      <w:proofErr w:type="spellStart"/>
-      <w:r>
-        <w:t>Result.maxPairs</w:t>
-      </w:r>
-      <w:proofErr w:type="spellEnd"/>
-      <w:r>
-        <w:t>(</w:t>
-      </w:r>
-      <w:proofErr w:type="spellStart"/>
-      <w:r>
-        <w:t>skillLevel</w:t>
-      </w:r>
-      <w:proofErr w:type="spellEnd"/>
-      <w:r>
-        <w:t xml:space="preserve">, </w:t>
-      </w:r>
-      <w:proofErr w:type="spellStart"/>
-      <w:r>
-        <w:t>minDiff</w:t>
-      </w:r>
-      <w:proofErr w:type="spellEnd"/>
-      <w:proofErr w:type="gramStart"/>
-      <w:r>
-        <w:t>);</w:t>
-      </w:r>
-      <w:proofErr w:type="gramEnd"/>
-    </w:p>
-    <w:p/>
-    <w:p>
-      <w:r>
-        <w:t xml:space="preserve">        </w:t>
-      </w:r>
-      <w:proofErr w:type="spellStart"/>
-      <w:r>
-        <w:t>bufferedWriter.write</w:t>
-      </w:r>
-      <w:proofErr w:type="spellEnd"/>
-      <w:r>
-        <w:t>(</w:t>
-      </w:r>
-      <w:proofErr w:type="spellStart"/>
-      <w:r>
-        <w:t>String.valueOf</w:t>
-      </w:r>
-      <w:proofErr w:type="spellEnd"/>
-      <w:r>
-        <w:t>(result)</w:t>
-      </w:r>
-      <w:proofErr w:type="gramStart"/>
-      <w:r>
-        <w:t>);</w:t>
-      </w:r>
-      <w:proofErr w:type="gramEnd"/>
-    </w:p>
-    <w:p>
-      <w:r>
-        <w:t xml:space="preserve">        </w:t>
-      </w:r>
-      <w:proofErr w:type="spellStart"/>
-      <w:r>
-        <w:t>bufferedWriter.newLine</w:t>
-      </w:r>
-      <w:proofErr w:type="spellEnd"/>
-      <w:r>
-        <w:t>(</w:t>
-      </w:r>
-      <w:proofErr w:type="gramStart"/>
-      <w:r>
-        <w:t>);</w:t>
-      </w:r>
-      <w:proofErr w:type="gramEnd"/>
-    </w:p>
-    <w:p/>
-    <w:p>
-      <w:r>
-        <w:t xml:space="preserve">        </w:t>
-      </w:r>
-      <w:proofErr w:type="spellStart"/>
-      <w:r>
-        <w:t>bufferedReader.close</w:t>
-      </w:r>
-      <w:proofErr w:type="spellEnd"/>
-      <w:r>
-        <w:t>(</w:t>
-      </w:r>
-      <w:proofErr w:type="gramStart"/>
-      <w:r>
-        <w:t>);</w:t>
-      </w:r>
-      <w:proofErr w:type="gramEnd"/>
-    </w:p>
-    <w:p>
-      <w:r>
-        <w:t xml:space="preserve">        </w:t>
-      </w:r>
-      <w:proofErr w:type="spellStart"/>
-      <w:r>
-        <w:t>bufferedWriter.close</w:t>
-      </w:r>
-      <w:proofErr w:type="spellEnd"/>
-      <w:r>
-        <w:t>(</w:t>
-      </w:r>
-      <w:proofErr w:type="gramStart"/>
-      <w:r>
-        <w:t>);</w:t>
-      </w:r>
-      <w:proofErr w:type="gramEnd"/>
-    </w:p>
-    <w:p>
-      <w:r>
-        <w:t>    }</w:t>
-      </w:r>
-    </w:p>
-    <w:p>
-      <w:r>
-        <w:t>}</w:t>
+    </w:p>
+    <w:p/>
+    <w:p>
+      <w:pPr>
+        <w:pStyle w:val="Heading1"/>
+      </w:pPr>
+      <w:r>
+        <w:t>Vowel-Substring</w:t>
+      </w:r>
+    </w:p>
+    <w:p>
+      <w:r>
+        <w:rPr>
+          <w:noProof/>
+        </w:rPr>
+        <w:drawing>
+          <wp:inline distT="0" distB="0" distL="0" distR="0" wp14:anchorId="022C9623" wp14:editId="6306AF07">
+            <wp:extent cx="5943600" cy="4688205"/>
+            <wp:effectExtent l="0" t="0" r="0" b="0"/>
+            <wp:docPr id="420991468" name="Picture 1"/>
+            <wp:cNvGraphicFramePr>
+              <a:graphicFrameLocks xmlns:a="http://schemas.openxmlformats.org/drawingml/2006/main" noChangeAspect="1"/>
+            </wp:cNvGraphicFramePr>
+            <a:graphic xmlns:a="http://schemas.openxmlformats.org/drawingml/2006/main">
+              <a:graphicData uri="http://schemas.openxmlformats.org/drawingml/2006/picture">
+                <pic:pic xmlns:pic="http://schemas.openxmlformats.org/drawingml/2006/picture">
+                  <pic:nvPicPr>
+                    <pic:cNvPr id="420991468" name=""/>
+                    <pic:cNvPicPr/>
+                  </pic:nvPicPr>
+                  <pic:blipFill>
+                    <a:blip r:embed="rId7"/>
+                    <a:stretch>
+                      <a:fillRect/>
+                    </a:stretch>
+                  </pic:blipFill>
+                  <pic:spPr>
+                    <a:xfrm>
+                      <a:off x="0" y="0"/>
+                      <a:ext cx="5943600" cy="4688205"/>
+                    </a:xfrm>
+                    <a:prstGeom prst="rect">
+                      <a:avLst/>
+                    </a:prstGeom>
+                  </pic:spPr>
+                </pic:pic>
+              </a:graphicData>
+            </a:graphic>
+          </wp:inline>
+        </w:drawing>
+      </w:r>
+    </w:p>
+    <w:p/>
+    <w:p>
+      <w:proofErr w:type="gramStart"/>
+      <w:r>
+        <w:t>#!/</w:t>
+      </w:r>
+      <w:proofErr w:type="gramEnd"/>
+      <w:r>
+        <w:t>bin/python3</w:t>
+      </w:r>
+    </w:p>
+    <w:p/>
+    <w:p>
+      <w:r>
+        <w:t>import math</w:t>
+      </w:r>
+    </w:p>
+    <w:p>
+      <w:r>
+        <w:t xml:space="preserve">import </w:t>
+      </w:r>
+      <w:proofErr w:type="spellStart"/>
+      <w:r>
+        <w:t>os</w:t>
+      </w:r>
+      <w:proofErr w:type="spellEnd"/>
+    </w:p>
+    <w:p>
+      <w:r>
+        <w:t>import random</w:t>
+      </w:r>
+    </w:p>
+    <w:p>
+      <w:r>
+        <w:lastRenderedPageBreak/>
+        <w:t>import re</w:t>
+      </w:r>
+    </w:p>
+    <w:p>
+      <w:r>
+        <w:t>import sys</w:t>
+      </w:r>
+    </w:p>
+    <w:p>
+      <w:r>
+        <w:br/>
+      </w:r>
+    </w:p>
+    <w:p>
+      <w:r>
+        <w:t>#</w:t>
+      </w:r>
+    </w:p>
+    <w:p>
+      <w:r>
+        <w:t># Complete the '</w:t>
+      </w:r>
+      <w:proofErr w:type="spellStart"/>
+      <w:r>
+        <w:t>findSubstring</w:t>
+      </w:r>
+      <w:proofErr w:type="spellEnd"/>
+      <w:r>
+        <w:t>' function below.</w:t>
+      </w:r>
+    </w:p>
+    <w:p>
+      <w:r>
+        <w:t>#</w:t>
+      </w:r>
+    </w:p>
+    <w:p>
+      <w:r>
+        <w:t># The function is expected to return a STRING.</w:t>
+      </w:r>
+    </w:p>
+    <w:p>
+      <w:r>
+        <w:t># The function accepts following parameters:</w:t>
+      </w:r>
+    </w:p>
+    <w:p>
+      <w:r>
+        <w:t>#  1. STRING s</w:t>
+      </w:r>
+    </w:p>
+    <w:p>
+      <w:r>
+        <w:t>#  2. INTEGER k</w:t>
+      </w:r>
+    </w:p>
+    <w:p>
+      <w:r>
+        <w:t>#</w:t>
+      </w:r>
+    </w:p>
+    <w:p/>
+    <w:p>
+      <w:r>
+        <w:t xml:space="preserve">def </w:t>
+      </w:r>
+      <w:proofErr w:type="spellStart"/>
+      <w:proofErr w:type="gramStart"/>
+      <w:r>
+        <w:t>findSubstring</w:t>
+      </w:r>
+      <w:proofErr w:type="spellEnd"/>
+      <w:r>
+        <w:t>(</w:t>
+      </w:r>
+      <w:proofErr w:type="gramEnd"/>
+      <w:r>
+        <w:t>s, k):</w:t>
+      </w:r>
+    </w:p>
+    <w:p>
+      <w:r>
+        <w:t>    # Write your code here</w:t>
+      </w:r>
+    </w:p>
+    <w:p>
+      <w:r>
+        <w:t>    vowels = ["a", "e", "</w:t>
+      </w:r>
+      <w:proofErr w:type="spellStart"/>
+      <w:r>
+        <w:t>i</w:t>
+      </w:r>
+      <w:proofErr w:type="spellEnd"/>
+      <w:r>
+        <w:t>", "o", "u"]</w:t>
+      </w:r>
+    </w:p>
+    <w:p>
+      <w:r>
+        <w:t xml:space="preserve">    cur = best = </w:t>
+      </w:r>
+      <w:proofErr w:type="gramStart"/>
+      <w:r>
+        <w:t>sum(</w:t>
+      </w:r>
+      <w:proofErr w:type="gramEnd"/>
+      <w:r>
+        <w:t>[c in vowels for c in s</w:t>
+      </w:r>
+      <w:proofErr w:type="gramStart"/>
+      <w:r>
+        <w:t>[:k</w:t>
+      </w:r>
+      <w:proofErr w:type="gramEnd"/>
+      <w:r>
+        <w:t>]])</w:t>
+      </w:r>
+    </w:p>
+    <w:p>
+      <w:r>
+        <w:t xml:space="preserve">    </w:t>
+      </w:r>
+      <w:proofErr w:type="spellStart"/>
+      <w:r>
+        <w:t>ans</w:t>
+      </w:r>
+      <w:proofErr w:type="spellEnd"/>
+      <w:r>
+        <w:t xml:space="preserve"> = 0</w:t>
+      </w:r>
+    </w:p>
+    <w:p>
+      <w:r>
+        <w:t xml:space="preserve">    for </w:t>
+      </w:r>
+      <w:proofErr w:type="spellStart"/>
+      <w:r>
+        <w:t>i</w:t>
+      </w:r>
+      <w:proofErr w:type="spellEnd"/>
+      <w:r>
+        <w:t xml:space="preserve"> in </w:t>
+      </w:r>
+      <w:proofErr w:type="gramStart"/>
+      <w:r>
+        <w:t>range(</w:t>
+      </w:r>
+      <w:proofErr w:type="gramEnd"/>
+      <w:r>
+        <w:t xml:space="preserve">k, </w:t>
+      </w:r>
+      <w:proofErr w:type="spellStart"/>
+      <w:r>
+        <w:t>len</w:t>
+      </w:r>
+      <w:proofErr w:type="spellEnd"/>
+      <w:r>
+        <w:t>(s)):</w:t>
+      </w:r>
+    </w:p>
+    <w:p>
+      <w:r>
+        <w:t>        cur += s[</w:t>
+      </w:r>
+      <w:proofErr w:type="spellStart"/>
+      <w:r>
+        <w:t>i</w:t>
+      </w:r>
+      <w:proofErr w:type="spellEnd"/>
+      <w:r>
+        <w:t>] in vowels</w:t>
+      </w:r>
+    </w:p>
+    <w:p>
+      <w:r>
+        <w:t xml:space="preserve">        cur -= </w:t>
+      </w:r>
+      <w:proofErr w:type="gramStart"/>
+      <w:r>
+        <w:t>s[</w:t>
+      </w:r>
+      <w:proofErr w:type="spellStart"/>
+      <w:proofErr w:type="gramEnd"/>
+      <w:r>
+        <w:t>i</w:t>
+      </w:r>
+      <w:proofErr w:type="spellEnd"/>
+      <w:r>
+        <w:t xml:space="preserve"> - k] in vowels</w:t>
+      </w:r>
+    </w:p>
+    <w:p>
+      <w:r>
+        <w:t>        if cur &gt; best:</w:t>
+      </w:r>
+    </w:p>
+    <w:p>
+      <w:r>
+        <w:t>            best = cur</w:t>
+      </w:r>
+    </w:p>
+    <w:p>
+      <w:r>
+        <w:t xml:space="preserve">            </w:t>
+      </w:r>
+      <w:proofErr w:type="spellStart"/>
+      <w:r>
+        <w:t>ans</w:t>
+      </w:r>
+      <w:proofErr w:type="spellEnd"/>
+      <w:r>
+        <w:t xml:space="preserve"> = </w:t>
+      </w:r>
+      <w:proofErr w:type="spellStart"/>
+      <w:r>
+        <w:t>i</w:t>
+      </w:r>
+      <w:proofErr w:type="spellEnd"/>
+      <w:r>
+        <w:t xml:space="preserve"> - k + 1</w:t>
+      </w:r>
+    </w:p>
+    <w:p>
+      <w:r>
+        <w:t>    if best &gt; 0:</w:t>
+      </w:r>
+    </w:p>
+    <w:p>
+      <w:r>
+        <w:t>        return s[</w:t>
+      </w:r>
+      <w:proofErr w:type="spellStart"/>
+      <w:r>
+        <w:t>ans</w:t>
+      </w:r>
+      <w:proofErr w:type="spellEnd"/>
+      <w:r>
+        <w:t>:(</w:t>
+      </w:r>
+      <w:proofErr w:type="spellStart"/>
+      <w:r>
+        <w:t>ans+k</w:t>
+      </w:r>
+      <w:proofErr w:type="spellEnd"/>
+      <w:r>
+        <w:t>)]</w:t>
+      </w:r>
+    </w:p>
+    <w:p>
+      <w:r>
+        <w:lastRenderedPageBreak/>
+        <w:t>    else:</w:t>
+      </w:r>
+    </w:p>
+    <w:p>
+      <w:r>
+        <w:t>        return "Not found!"</w:t>
+      </w:r>
+    </w:p>
+    <w:p/>
+    <w:p>
+      <w:r>
+        <w:t>if __name__ == '__main__':</w:t>
+      </w:r>
+    </w:p>
+    <w:p>
+      <w:r>
+        <w:t xml:space="preserve">    </w:t>
+      </w:r>
+      <w:proofErr w:type="spellStart"/>
+      <w:r>
+        <w:t>fptr</w:t>
+      </w:r>
+      <w:proofErr w:type="spellEnd"/>
+      <w:r>
+        <w:t xml:space="preserve"> = open(</w:t>
+      </w:r>
+      <w:proofErr w:type="spellStart"/>
+      <w:proofErr w:type="gramStart"/>
+      <w:r>
+        <w:t>os.environ</w:t>
+      </w:r>
+      <w:proofErr w:type="spellEnd"/>
+      <w:proofErr w:type="gramEnd"/>
+      <w:r>
+        <w:t>['OUTPUT_PATH'], 'w')</w:t>
+      </w:r>
+    </w:p>
+    <w:p/>
+    <w:p>
+      <w:r>
+        <w:t xml:space="preserve">    s = </w:t>
+      </w:r>
+      <w:proofErr w:type="gramStart"/>
+      <w:r>
+        <w:t>input(</w:t>
+      </w:r>
+      <w:proofErr w:type="gramEnd"/>
+      <w:r>
+        <w:t>)</w:t>
+      </w:r>
+    </w:p>
+    <w:p/>
+    <w:p>
+      <w:r>
+        <w:t>    k = int(input(</w:t>
+      </w:r>
+      <w:proofErr w:type="gramStart"/>
+      <w:r>
+        <w:t>).strip</w:t>
+      </w:r>
+      <w:proofErr w:type="gramEnd"/>
+      <w:r>
+        <w:t>())</w:t>
+      </w:r>
+    </w:p>
+    <w:p/>
+    <w:p>
+      <w:r>
+        <w:t xml:space="preserve">    result = </w:t>
+      </w:r>
+      <w:proofErr w:type="spellStart"/>
+      <w:proofErr w:type="gramStart"/>
+      <w:r>
+        <w:t>findSubstring</w:t>
+      </w:r>
+      <w:proofErr w:type="spellEnd"/>
+      <w:r>
+        <w:t>(</w:t>
+      </w:r>
+      <w:proofErr w:type="gramEnd"/>
+      <w:r>
+        <w:t>s, k)</w:t>
+      </w:r>
+    </w:p>
+    <w:p/>
+    <w:p>
+      <w:r>
+        <w:t xml:space="preserve">    </w:t>
+      </w:r>
+      <w:proofErr w:type="spellStart"/>
+      <w:proofErr w:type="gramStart"/>
+      <w:r>
+        <w:t>fptr.write</w:t>
+      </w:r>
+      <w:proofErr w:type="spellEnd"/>
+      <w:proofErr w:type="gramEnd"/>
+      <w:r>
+        <w:t>(result + '\n')</w:t>
+      </w:r>
+    </w:p>
+    <w:p/>
+    <w:p>
+      <w:r>
+        <w:t xml:space="preserve">    </w:t>
+      </w:r>
+      <w:proofErr w:type="spellStart"/>
+      <w:proofErr w:type="gramStart"/>
+      <w:r>
+        <w:t>fptr.close</w:t>
+      </w:r>
+      <w:proofErr w:type="spellEnd"/>
+      <w:proofErr w:type="gramEnd"/>
+      <w:r>
+        <w:t>()</w:t>
       </w:r>
     </w:p>
     <w:p/>

</xml_diff>

<commit_message>
feat: react contact form
</commit_message>
<xml_diff>
--- a/Certificates/Problem Solving (Intermediate).docx
+++ b/Certificates/Problem Solving (Intermediate).docx
@@ -3354,7 +3354,1158 @@
       </w:r>
     </w:p>
     <w:p/>
-    <w:p/>
+    <w:p>
+      <w:pPr>
+        <w:pStyle w:val="Heading1"/>
+      </w:pPr>
+      <w:r>
+        <w:t>Bitwise AND</w:t>
+      </w:r>
+    </w:p>
+    <w:p/>
+    <w:p>
+      <w:r>
+        <w:rPr>
+          <w:noProof/>
+        </w:rPr>
+        <w:lastRenderedPageBreak/>
+        <w:drawing>
+          <wp:inline distT="0" distB="0" distL="0" distR="0" wp14:anchorId="14CEA46D" wp14:editId="505C44E5">
+            <wp:extent cx="5943600" cy="6257290"/>
+            <wp:effectExtent l="0" t="0" r="0" b="0"/>
+            <wp:docPr id="475271050" name="Picture 1"/>
+            <wp:cNvGraphicFramePr>
+              <a:graphicFrameLocks xmlns:a="http://schemas.openxmlformats.org/drawingml/2006/main" noChangeAspect="1"/>
+            </wp:cNvGraphicFramePr>
+            <a:graphic xmlns:a="http://schemas.openxmlformats.org/drawingml/2006/main">
+              <a:graphicData uri="http://schemas.openxmlformats.org/drawingml/2006/picture">
+                <pic:pic xmlns:pic="http://schemas.openxmlformats.org/drawingml/2006/picture">
+                  <pic:nvPicPr>
+                    <pic:cNvPr id="475271050" name=""/>
+                    <pic:cNvPicPr/>
+                  </pic:nvPicPr>
+                  <pic:blipFill>
+                    <a:blip r:embed="rId8"/>
+                    <a:stretch>
+                      <a:fillRect/>
+                    </a:stretch>
+                  </pic:blipFill>
+                  <pic:spPr>
+                    <a:xfrm>
+                      <a:off x="0" y="0"/>
+                      <a:ext cx="5943600" cy="6257290"/>
+                    </a:xfrm>
+                    <a:prstGeom prst="rect">
+                      <a:avLst/>
+                    </a:prstGeom>
+                  </pic:spPr>
+                </pic:pic>
+              </a:graphicData>
+            </a:graphic>
+          </wp:inline>
+        </w:drawing>
+      </w:r>
+    </w:p>
+    <w:p>
+      <w:proofErr w:type="gramStart"/>
+      <w:r>
+        <w:t>#!/</w:t>
+      </w:r>
+      <w:proofErr w:type="gramEnd"/>
+      <w:r>
+        <w:t>bin/python3</w:t>
+      </w:r>
+    </w:p>
+    <w:p/>
+    <w:p>
+      <w:r>
+        <w:t>import math</w:t>
+      </w:r>
+    </w:p>
+    <w:p>
+      <w:r>
+        <w:t xml:space="preserve">import </w:t>
+      </w:r>
+      <w:proofErr w:type="spellStart"/>
+      <w:r>
+        <w:t>os</w:t>
+      </w:r>
+      <w:proofErr w:type="spellEnd"/>
+    </w:p>
+    <w:p>
+      <w:r>
+        <w:t>import random</w:t>
+      </w:r>
+    </w:p>
+    <w:p>
+      <w:r>
+        <w:t>import re</w:t>
+      </w:r>
+    </w:p>
+    <w:p>
+      <w:r>
+        <w:lastRenderedPageBreak/>
+        <w:t>import sys</w:t>
+      </w:r>
+    </w:p>
+    <w:p/>
+    <w:p>
+      <w:r>
+        <w:t xml:space="preserve">from collections import </w:t>
+      </w:r>
+      <w:proofErr w:type="spellStart"/>
+      <w:r>
+        <w:t>defaultdict</w:t>
+      </w:r>
+      <w:proofErr w:type="spellEnd"/>
+    </w:p>
+    <w:p/>
+    <w:p>
+      <w:r>
+        <w:t>#</w:t>
+      </w:r>
+    </w:p>
+    <w:p>
+      <w:r>
+        <w:t># Complete the '</w:t>
+      </w:r>
+      <w:proofErr w:type="spellStart"/>
+      <w:r>
+        <w:t>countPairs</w:t>
+      </w:r>
+      <w:proofErr w:type="spellEnd"/>
+      <w:r>
+        <w:t>' function below.</w:t>
+      </w:r>
+    </w:p>
+    <w:p>
+      <w:r>
+        <w:t>#</w:t>
+      </w:r>
+    </w:p>
+    <w:p>
+      <w:r>
+        <w:t># The function is expected to return a LONG_INTEGER.</w:t>
+      </w:r>
+    </w:p>
+    <w:p>
+      <w:r>
+        <w:t xml:space="preserve"># The function accepts INTEGER_ARRAY </w:t>
+      </w:r>
+      <w:proofErr w:type="spellStart"/>
+      <w:r>
+        <w:t>arr</w:t>
+      </w:r>
+      <w:proofErr w:type="spellEnd"/>
+      <w:r>
+        <w:t xml:space="preserve"> as parameter.</w:t>
+      </w:r>
+    </w:p>
+    <w:p>
+      <w:r>
+        <w:t>#</w:t>
+      </w:r>
+    </w:p>
+    <w:p/>
+    <w:p>
+      <w:r>
+        <w:t xml:space="preserve">def </w:t>
+      </w:r>
+      <w:proofErr w:type="spellStart"/>
+      <w:r>
+        <w:t>countPairs</w:t>
+      </w:r>
+      <w:proofErr w:type="spellEnd"/>
+      <w:r>
+        <w:t>(</w:t>
+      </w:r>
+      <w:proofErr w:type="spellStart"/>
+      <w:r>
+        <w:t>arr</w:t>
+      </w:r>
+      <w:proofErr w:type="spellEnd"/>
+      <w:r>
+        <w:t>):</w:t>
+      </w:r>
+    </w:p>
+    <w:p>
+      <w:r>
+        <w:t>    po2 = lambda x: x &gt; 0 and not (x &amp; (x - 1))</w:t>
+      </w:r>
+    </w:p>
+    <w:p>
+      <w:r>
+        <w:t xml:space="preserve">    d = </w:t>
+      </w:r>
+      <w:proofErr w:type="spellStart"/>
+      <w:r>
+        <w:t>defaultdict</w:t>
+      </w:r>
+      <w:proofErr w:type="spellEnd"/>
+      <w:r>
+        <w:t>(int)</w:t>
+      </w:r>
+    </w:p>
+    <w:p>
+      <w:r>
+        <w:t xml:space="preserve">    for x in </w:t>
+      </w:r>
+      <w:proofErr w:type="spellStart"/>
+      <w:r>
+        <w:t>arr</w:t>
+      </w:r>
+      <w:proofErr w:type="spellEnd"/>
+      <w:r>
+        <w:t>:</w:t>
+      </w:r>
+    </w:p>
+    <w:p>
+      <w:r>
+        <w:t>        d[x] += 1</w:t>
+      </w:r>
+    </w:p>
+    <w:p>
+      <w:r>
+        <w:t>    d = list(</w:t>
+      </w:r>
+      <w:proofErr w:type="spellStart"/>
+      <w:proofErr w:type="gramStart"/>
+      <w:r>
+        <w:t>d.items</w:t>
+      </w:r>
+      <w:proofErr w:type="spellEnd"/>
+      <w:proofErr w:type="gramEnd"/>
+      <w:r>
+        <w:t>())</w:t>
+      </w:r>
+    </w:p>
+    <w:p>
+      <w:r>
+        <w:t xml:space="preserve">    </w:t>
+      </w:r>
+      <w:proofErr w:type="spellStart"/>
+      <w:r>
+        <w:t>ans</w:t>
+      </w:r>
+      <w:proofErr w:type="spellEnd"/>
+      <w:r>
+        <w:t xml:space="preserve"> = 0</w:t>
+      </w:r>
+    </w:p>
+    <w:p>
+      <w:r>
+        <w:t xml:space="preserve">    for </w:t>
+      </w:r>
+      <w:proofErr w:type="spellStart"/>
+      <w:r>
+        <w:t>i</w:t>
+      </w:r>
+      <w:proofErr w:type="spellEnd"/>
+      <w:r>
+        <w:t xml:space="preserve"> in range(</w:t>
+      </w:r>
+      <w:proofErr w:type="spellStart"/>
+      <w:r>
+        <w:t>len</w:t>
+      </w:r>
+      <w:proofErr w:type="spellEnd"/>
+      <w:r>
+        <w:t>(d)):</w:t>
+      </w:r>
+    </w:p>
+    <w:p>
+      <w:r>
+        <w:t xml:space="preserve">        a, </w:t>
+      </w:r>
+      <w:proofErr w:type="spellStart"/>
+      <w:r>
+        <w:t>a_cnt</w:t>
+      </w:r>
+      <w:proofErr w:type="spellEnd"/>
+      <w:r>
+        <w:t xml:space="preserve"> = d[</w:t>
+      </w:r>
+      <w:proofErr w:type="spellStart"/>
+      <w:r>
+        <w:t>i</w:t>
+      </w:r>
+      <w:proofErr w:type="spellEnd"/>
+      <w:r>
+        <w:t>]</w:t>
+      </w:r>
+    </w:p>
+    <w:p>
+      <w:r>
+        <w:t xml:space="preserve">        for j in </w:t>
+      </w:r>
+      <w:proofErr w:type="gramStart"/>
+      <w:r>
+        <w:t>range(</w:t>
+      </w:r>
+      <w:proofErr w:type="spellStart"/>
+      <w:proofErr w:type="gramEnd"/>
+      <w:r>
+        <w:t>i</w:t>
+      </w:r>
+      <w:proofErr w:type="spellEnd"/>
+      <w:r>
+        <w:t xml:space="preserve">, </w:t>
+      </w:r>
+      <w:proofErr w:type="spellStart"/>
+      <w:r>
+        <w:t>len</w:t>
+      </w:r>
+      <w:proofErr w:type="spellEnd"/>
+      <w:r>
+        <w:t>(d)):</w:t>
+      </w:r>
+    </w:p>
+    <w:p>
+      <w:r>
+        <w:t xml:space="preserve">            b, </w:t>
+      </w:r>
+      <w:proofErr w:type="spellStart"/>
+      <w:r>
+        <w:t>b_cnt</w:t>
+      </w:r>
+      <w:proofErr w:type="spellEnd"/>
+      <w:r>
+        <w:t xml:space="preserve"> = d[j]</w:t>
+      </w:r>
+    </w:p>
+    <w:p>
+      <w:r>
+        <w:t>            if po2(a &amp; b):</w:t>
+      </w:r>
+    </w:p>
+    <w:p>
+      <w:r>
+        <w:t>                if a == b:</w:t>
+      </w:r>
+    </w:p>
+    <w:p>
+      <w:r>
+        <w:t xml:space="preserve">                    </w:t>
+      </w:r>
+      <w:proofErr w:type="spellStart"/>
+      <w:r>
+        <w:t>ans</w:t>
+      </w:r>
+      <w:proofErr w:type="spellEnd"/>
+      <w:r>
+        <w:t xml:space="preserve"> += (</w:t>
+      </w:r>
+      <w:proofErr w:type="spellStart"/>
+      <w:r>
+        <w:t>a_cnt</w:t>
+      </w:r>
+      <w:proofErr w:type="spellEnd"/>
+      <w:r>
+        <w:t xml:space="preserve"> * (</w:t>
+      </w:r>
+      <w:proofErr w:type="spellStart"/>
+      <w:r>
+        <w:t>a_cnt</w:t>
+      </w:r>
+      <w:proofErr w:type="spellEnd"/>
+      <w:r>
+        <w:t xml:space="preserve"> - 1)) // 2</w:t>
+      </w:r>
+    </w:p>
+    <w:p>
+      <w:r>
+        <w:t>                else:</w:t>
+      </w:r>
+    </w:p>
+    <w:p>
+      <w:r>
+        <w:lastRenderedPageBreak/>
+        <w:t xml:space="preserve">                    </w:t>
+      </w:r>
+      <w:proofErr w:type="spellStart"/>
+      <w:r>
+        <w:t>ans</w:t>
+      </w:r>
+      <w:proofErr w:type="spellEnd"/>
+      <w:r>
+        <w:t xml:space="preserve"> += </w:t>
+      </w:r>
+      <w:proofErr w:type="spellStart"/>
+      <w:r>
+        <w:t>a_cnt</w:t>
+      </w:r>
+      <w:proofErr w:type="spellEnd"/>
+      <w:r>
+        <w:t xml:space="preserve"> * </w:t>
+      </w:r>
+      <w:proofErr w:type="spellStart"/>
+      <w:r>
+        <w:t>b_cnt</w:t>
+      </w:r>
+      <w:proofErr w:type="spellEnd"/>
+    </w:p>
+    <w:p>
+      <w:r>
+        <w:t xml:space="preserve">    return </w:t>
+      </w:r>
+      <w:proofErr w:type="spellStart"/>
+      <w:r>
+        <w:t>ans</w:t>
+      </w:r>
+      <w:proofErr w:type="spellEnd"/>
+      <w:r>
+        <w:t xml:space="preserve">          </w:t>
+      </w:r>
+    </w:p>
+    <w:p/>
+    <w:p>
+      <w:r>
+        <w:t>if __name__ == '__main__':</w:t>
+      </w:r>
+    </w:p>
+    <w:p>
+      <w:r>
+        <w:t xml:space="preserve">    </w:t>
+      </w:r>
+      <w:proofErr w:type="spellStart"/>
+      <w:r>
+        <w:t>fptr</w:t>
+      </w:r>
+      <w:proofErr w:type="spellEnd"/>
+      <w:r>
+        <w:t xml:space="preserve"> = open(</w:t>
+      </w:r>
+      <w:proofErr w:type="spellStart"/>
+      <w:proofErr w:type="gramStart"/>
+      <w:r>
+        <w:t>os.environ</w:t>
+      </w:r>
+      <w:proofErr w:type="spellEnd"/>
+      <w:proofErr w:type="gramEnd"/>
+      <w:r>
+        <w:t>['OUTPUT_PATH'], 'w')</w:t>
+      </w:r>
+    </w:p>
+    <w:p/>
+    <w:p>
+      <w:r>
+        <w:t xml:space="preserve">    </w:t>
+      </w:r>
+      <w:proofErr w:type="spellStart"/>
+      <w:r>
+        <w:t>arr_count</w:t>
+      </w:r>
+      <w:proofErr w:type="spellEnd"/>
+      <w:r>
+        <w:t xml:space="preserve"> = int(input(</w:t>
+      </w:r>
+      <w:proofErr w:type="gramStart"/>
+      <w:r>
+        <w:t>).strip</w:t>
+      </w:r>
+      <w:proofErr w:type="gramEnd"/>
+      <w:r>
+        <w:t>())</w:t>
+      </w:r>
+    </w:p>
+    <w:p/>
+    <w:p>
+      <w:r>
+        <w:t xml:space="preserve">    </w:t>
+      </w:r>
+      <w:proofErr w:type="spellStart"/>
+      <w:r>
+        <w:t>arr</w:t>
+      </w:r>
+      <w:proofErr w:type="spellEnd"/>
+      <w:r>
+        <w:t xml:space="preserve"> = []</w:t>
+      </w:r>
+    </w:p>
+    <w:p/>
+    <w:p>
+      <w:r>
+        <w:t>    for _ in range(</w:t>
+      </w:r>
+      <w:proofErr w:type="spellStart"/>
+      <w:r>
+        <w:t>arr_count</w:t>
+      </w:r>
+      <w:proofErr w:type="spellEnd"/>
+      <w:r>
+        <w:t>):</w:t>
+      </w:r>
+    </w:p>
+    <w:p>
+      <w:r>
+        <w:t xml:space="preserve">        </w:t>
+      </w:r>
+      <w:proofErr w:type="spellStart"/>
+      <w:r>
+        <w:t>arr_item</w:t>
+      </w:r>
+      <w:proofErr w:type="spellEnd"/>
+      <w:r>
+        <w:t xml:space="preserve"> = int(input(</w:t>
+      </w:r>
+      <w:proofErr w:type="gramStart"/>
+      <w:r>
+        <w:t>).strip</w:t>
+      </w:r>
+      <w:proofErr w:type="gramEnd"/>
+      <w:r>
+        <w:t>())</w:t>
+      </w:r>
+    </w:p>
+    <w:p>
+      <w:r>
+        <w:t xml:space="preserve">        </w:t>
+      </w:r>
+      <w:proofErr w:type="spellStart"/>
+      <w:proofErr w:type="gramStart"/>
+      <w:r>
+        <w:t>arr.append</w:t>
+      </w:r>
+      <w:proofErr w:type="spellEnd"/>
+      <w:proofErr w:type="gramEnd"/>
+      <w:r>
+        <w:t>(</w:t>
+      </w:r>
+      <w:proofErr w:type="spellStart"/>
+      <w:r>
+        <w:t>arr_item</w:t>
+      </w:r>
+      <w:proofErr w:type="spellEnd"/>
+      <w:r>
+        <w:t>)</w:t>
+      </w:r>
+    </w:p>
+    <w:p/>
+    <w:p>
+      <w:r>
+        <w:t xml:space="preserve">    result = </w:t>
+      </w:r>
+      <w:proofErr w:type="spellStart"/>
+      <w:r>
+        <w:t>countPairs</w:t>
+      </w:r>
+      <w:proofErr w:type="spellEnd"/>
+      <w:r>
+        <w:t>(</w:t>
+      </w:r>
+      <w:proofErr w:type="spellStart"/>
+      <w:r>
+        <w:t>arr</w:t>
+      </w:r>
+      <w:proofErr w:type="spellEnd"/>
+      <w:r>
+        <w:t>)</w:t>
+      </w:r>
+    </w:p>
+    <w:p/>
+    <w:p>
+      <w:r>
+        <w:t xml:space="preserve">    </w:t>
+      </w:r>
+      <w:proofErr w:type="spellStart"/>
+      <w:proofErr w:type="gramStart"/>
+      <w:r>
+        <w:t>fptr.write</w:t>
+      </w:r>
+      <w:proofErr w:type="spellEnd"/>
+      <w:proofErr w:type="gramEnd"/>
+      <w:r>
+        <w:t>(str(result) + '\n')</w:t>
+      </w:r>
+    </w:p>
+    <w:p/>
+    <w:p>
+      <w:r>
+        <w:t xml:space="preserve">    </w:t>
+      </w:r>
+      <w:proofErr w:type="spellStart"/>
+      <w:proofErr w:type="gramStart"/>
+      <w:r>
+        <w:t>fptr.close</w:t>
+      </w:r>
+      <w:proofErr w:type="spellEnd"/>
+      <w:proofErr w:type="gramEnd"/>
+      <w:r>
+        <w:t>()</w:t>
+      </w:r>
+    </w:p>
+    <w:p/>
+    <w:p>
+      <w:pPr>
+        <w:pStyle w:val="Heading1"/>
+      </w:pPr>
+      <w:r>
+        <w:lastRenderedPageBreak/>
+        <w:t>File Renaming</w:t>
+      </w:r>
+    </w:p>
+    <w:p>
+      <w:r>
+        <w:rPr>
+          <w:noProof/>
+        </w:rPr>
+        <w:drawing>
+          <wp:inline distT="0" distB="0" distL="0" distR="0" wp14:anchorId="6AB1D1F4" wp14:editId="0D4DEB54">
+            <wp:extent cx="5943600" cy="6253480"/>
+            <wp:effectExtent l="0" t="0" r="0" b="0"/>
+            <wp:docPr id="215445465" name="Picture 1"/>
+            <wp:cNvGraphicFramePr>
+              <a:graphicFrameLocks xmlns:a="http://schemas.openxmlformats.org/drawingml/2006/main" noChangeAspect="1"/>
+            </wp:cNvGraphicFramePr>
+            <a:graphic xmlns:a="http://schemas.openxmlformats.org/drawingml/2006/main">
+              <a:graphicData uri="http://schemas.openxmlformats.org/drawingml/2006/picture">
+                <pic:pic xmlns:pic="http://schemas.openxmlformats.org/drawingml/2006/picture">
+                  <pic:nvPicPr>
+                    <pic:cNvPr id="215445465" name=""/>
+                    <pic:cNvPicPr/>
+                  </pic:nvPicPr>
+                  <pic:blipFill>
+                    <a:blip r:embed="rId9"/>
+                    <a:stretch>
+                      <a:fillRect/>
+                    </a:stretch>
+                  </pic:blipFill>
+                  <pic:spPr>
+                    <a:xfrm>
+                      <a:off x="0" y="0"/>
+                      <a:ext cx="5943600" cy="6253480"/>
+                    </a:xfrm>
+                    <a:prstGeom prst="rect">
+                      <a:avLst/>
+                    </a:prstGeom>
+                  </pic:spPr>
+                </pic:pic>
+              </a:graphicData>
+            </a:graphic>
+          </wp:inline>
+        </w:drawing>
+      </w:r>
+    </w:p>
+    <w:p>
+      <w:proofErr w:type="gramStart"/>
+      <w:r>
+        <w:t>#!/</w:t>
+      </w:r>
+      <w:proofErr w:type="gramEnd"/>
+      <w:r>
+        <w:t>bin/python3</w:t>
+      </w:r>
+    </w:p>
+    <w:p/>
+    <w:p>
+      <w:r>
+        <w:t>import math</w:t>
+      </w:r>
+    </w:p>
+    <w:p>
+      <w:r>
+        <w:t xml:space="preserve">import </w:t>
+      </w:r>
+      <w:proofErr w:type="spellStart"/>
+      <w:r>
+        <w:t>os</w:t>
+      </w:r>
+      <w:proofErr w:type="spellEnd"/>
+    </w:p>
+    <w:p>
+      <w:r>
+        <w:lastRenderedPageBreak/>
+        <w:t>import random</w:t>
+      </w:r>
+    </w:p>
+    <w:p>
+      <w:r>
+        <w:t>import re</w:t>
+      </w:r>
+    </w:p>
+    <w:p>
+      <w:r>
+        <w:t>import sys</w:t>
+      </w:r>
+    </w:p>
+    <w:p/>
+    <w:p/>
+    <w:p/>
+    <w:p>
+      <w:r>
+        <w:t>#</w:t>
+      </w:r>
+    </w:p>
+    <w:p>
+      <w:r>
+        <w:t># Complete the '</w:t>
+      </w:r>
+      <w:proofErr w:type="spellStart"/>
+      <w:r>
+        <w:t>renameFile</w:t>
+      </w:r>
+      <w:proofErr w:type="spellEnd"/>
+      <w:r>
+        <w:t>' function below.</w:t>
+      </w:r>
+    </w:p>
+    <w:p>
+      <w:r>
+        <w:t>#</w:t>
+      </w:r>
+    </w:p>
+    <w:p>
+      <w:r>
+        <w:t># The function is expected to return an INTEGER.</w:t>
+      </w:r>
+    </w:p>
+    <w:p>
+      <w:r>
+        <w:t># The function accepts following parameters:</w:t>
+      </w:r>
+    </w:p>
+    <w:p>
+      <w:r>
+        <w:t xml:space="preserve">#  1. STRING </w:t>
+      </w:r>
+      <w:proofErr w:type="spellStart"/>
+      <w:r>
+        <w:t>newName</w:t>
+      </w:r>
+      <w:proofErr w:type="spellEnd"/>
+    </w:p>
+    <w:p>
+      <w:r>
+        <w:t xml:space="preserve">#  2. STRING </w:t>
+      </w:r>
+      <w:proofErr w:type="spellStart"/>
+      <w:r>
+        <w:t>oldName</w:t>
+      </w:r>
+      <w:proofErr w:type="spellEnd"/>
+    </w:p>
+    <w:p>
+      <w:r>
+        <w:t>#</w:t>
+      </w:r>
+    </w:p>
+    <w:p/>
+    <w:p>
+      <w:r>
+        <w:t xml:space="preserve">def </w:t>
+      </w:r>
+      <w:proofErr w:type="spellStart"/>
+      <w:proofErr w:type="gramStart"/>
+      <w:r>
+        <w:t>renameFile</w:t>
+      </w:r>
+      <w:proofErr w:type="spellEnd"/>
+      <w:r>
+        <w:t>(</w:t>
+      </w:r>
+      <w:proofErr w:type="spellStart"/>
+      <w:proofErr w:type="gramEnd"/>
+      <w:r>
+        <w:t>newName</w:t>
+      </w:r>
+      <w:proofErr w:type="spellEnd"/>
+      <w:r>
+        <w:t xml:space="preserve">, </w:t>
+      </w:r>
+      <w:proofErr w:type="spellStart"/>
+      <w:r>
+        <w:t>oldName</w:t>
+      </w:r>
+      <w:proofErr w:type="spellEnd"/>
+      <w:r>
+        <w:t>):</w:t>
+      </w:r>
+    </w:p>
+    <w:p>
+      <w:r>
+        <w:t xml:space="preserve">    n = </w:t>
+      </w:r>
+      <w:proofErr w:type="spellStart"/>
+      <w:r>
+        <w:t>len</w:t>
+      </w:r>
+      <w:proofErr w:type="spellEnd"/>
+      <w:r>
+        <w:t>(</w:t>
+      </w:r>
+      <w:proofErr w:type="spellStart"/>
+      <w:r>
+        <w:t>newName</w:t>
+      </w:r>
+      <w:proofErr w:type="spellEnd"/>
+      <w:r>
+        <w:t>)</w:t>
+      </w:r>
+    </w:p>
+    <w:p>
+      <w:r>
+        <w:t xml:space="preserve">    m = </w:t>
+      </w:r>
+      <w:proofErr w:type="spellStart"/>
+      <w:r>
+        <w:t>len</w:t>
+      </w:r>
+      <w:proofErr w:type="spellEnd"/>
+      <w:r>
+        <w:t>(</w:t>
+      </w:r>
+      <w:proofErr w:type="spellStart"/>
+      <w:r>
+        <w:t>oldName</w:t>
+      </w:r>
+      <w:proofErr w:type="spellEnd"/>
+      <w:r>
+        <w:t>)</w:t>
+      </w:r>
+    </w:p>
+    <w:p>
+      <w:r>
+        <w:t xml:space="preserve">    </w:t>
+      </w:r>
+      <w:proofErr w:type="spellStart"/>
+      <w:r>
+        <w:t>dp</w:t>
+      </w:r>
+      <w:proofErr w:type="spellEnd"/>
+      <w:r>
+        <w:t xml:space="preserve"> = [1 for j in </w:t>
+      </w:r>
+      <w:proofErr w:type="gramStart"/>
+      <w:r>
+        <w:t>range(</w:t>
+      </w:r>
+      <w:proofErr w:type="gramEnd"/>
+      <w:r>
+        <w:t>m + 1)]</w:t>
+      </w:r>
+    </w:p>
+    <w:p>
+      <w:r>
+        <w:t xml:space="preserve">    for </w:t>
+      </w:r>
+      <w:proofErr w:type="spellStart"/>
+      <w:r>
+        <w:t>i</w:t>
+      </w:r>
+      <w:proofErr w:type="spellEnd"/>
+      <w:r>
+        <w:t xml:space="preserve"> in </w:t>
+      </w:r>
+      <w:proofErr w:type="gramStart"/>
+      <w:r>
+        <w:t>range(</w:t>
+      </w:r>
+      <w:proofErr w:type="gramEnd"/>
+      <w:r>
+        <w:t>1, n + 1):</w:t>
+      </w:r>
+    </w:p>
+    <w:p>
+      <w:r>
+        <w:t xml:space="preserve">        </w:t>
+      </w:r>
+      <w:proofErr w:type="spellStart"/>
+      <w:r>
+        <w:t>dpp</w:t>
+      </w:r>
+      <w:proofErr w:type="spellEnd"/>
+      <w:r>
+        <w:t xml:space="preserve"> = [0 for _ in </w:t>
+      </w:r>
+      <w:proofErr w:type="gramStart"/>
+      <w:r>
+        <w:t>range(</w:t>
+      </w:r>
+      <w:proofErr w:type="gramEnd"/>
+      <w:r>
+        <w:t>m + 1)]</w:t>
+      </w:r>
+    </w:p>
+    <w:p>
+      <w:r>
+        <w:t xml:space="preserve">        for j in </w:t>
+      </w:r>
+      <w:proofErr w:type="gramStart"/>
+      <w:r>
+        <w:t>range(</w:t>
+      </w:r>
+      <w:proofErr w:type="spellStart"/>
+      <w:proofErr w:type="gramEnd"/>
+      <w:r>
+        <w:t>i</w:t>
+      </w:r>
+      <w:proofErr w:type="spellEnd"/>
+      <w:r>
+        <w:t>, m + 1):</w:t>
+      </w:r>
+    </w:p>
+    <w:p>
+      <w:r>
+        <w:t xml:space="preserve">            </w:t>
+      </w:r>
+      <w:proofErr w:type="spellStart"/>
+      <w:r>
+        <w:t>dpp</w:t>
+      </w:r>
+      <w:proofErr w:type="spellEnd"/>
+      <w:r>
+        <w:t xml:space="preserve">[j] = </w:t>
+      </w:r>
+      <w:proofErr w:type="spellStart"/>
+      <w:proofErr w:type="gramStart"/>
+      <w:r>
+        <w:t>dpp</w:t>
+      </w:r>
+      <w:proofErr w:type="spellEnd"/>
+      <w:r>
+        <w:t>[</w:t>
+      </w:r>
+      <w:proofErr w:type="gramEnd"/>
+      <w:r>
+        <w:t>j - 1]</w:t>
+      </w:r>
+    </w:p>
+    <w:p>
+      <w:r>
+        <w:t xml:space="preserve">            if </w:t>
+      </w:r>
+      <w:proofErr w:type="spellStart"/>
+      <w:proofErr w:type="gramStart"/>
+      <w:r>
+        <w:t>newName</w:t>
+      </w:r>
+      <w:proofErr w:type="spellEnd"/>
+      <w:r>
+        <w:t>[</w:t>
+      </w:r>
+      <w:proofErr w:type="spellStart"/>
+      <w:proofErr w:type="gramEnd"/>
+      <w:r>
+        <w:t>i</w:t>
+      </w:r>
+      <w:proofErr w:type="spellEnd"/>
+      <w:r>
+        <w:t xml:space="preserve"> - 1] == </w:t>
+      </w:r>
+      <w:proofErr w:type="spellStart"/>
+      <w:proofErr w:type="gramStart"/>
+      <w:r>
+        <w:t>oldName</w:t>
+      </w:r>
+      <w:proofErr w:type="spellEnd"/>
+      <w:r>
+        <w:t>[</w:t>
+      </w:r>
+      <w:proofErr w:type="gramEnd"/>
+      <w:r>
+        <w:t>j - 1]:</w:t>
+      </w:r>
+    </w:p>
+    <w:p>
+      <w:r>
+        <w:t xml:space="preserve">                </w:t>
+      </w:r>
+      <w:proofErr w:type="spellStart"/>
+      <w:r>
+        <w:t>dpp</w:t>
+      </w:r>
+      <w:proofErr w:type="spellEnd"/>
+      <w:r>
+        <w:t xml:space="preserve">[j] += </w:t>
+      </w:r>
+      <w:proofErr w:type="spellStart"/>
+      <w:proofErr w:type="gramStart"/>
+      <w:r>
+        <w:t>dp</w:t>
+      </w:r>
+      <w:proofErr w:type="spellEnd"/>
+      <w:r>
+        <w:t>[</w:t>
+      </w:r>
+      <w:proofErr w:type="gramEnd"/>
+      <w:r>
+        <w:t>j - 1]</w:t>
+      </w:r>
+    </w:p>
+    <w:p>
+      <w:r>
+        <w:t xml:space="preserve">        </w:t>
+      </w:r>
+      <w:proofErr w:type="spellStart"/>
+      <w:r>
+        <w:t>dp</w:t>
+      </w:r>
+      <w:proofErr w:type="spellEnd"/>
+      <w:r>
+        <w:t xml:space="preserve"> = </w:t>
+      </w:r>
+      <w:proofErr w:type="spellStart"/>
+      <w:r>
+        <w:t>dpp</w:t>
+      </w:r>
+      <w:proofErr w:type="spellEnd"/>
+    </w:p>
+    <w:p>
+      <w:r>
+        <w:lastRenderedPageBreak/>
+        <w:t xml:space="preserve">    return </w:t>
+      </w:r>
+      <w:proofErr w:type="spellStart"/>
+      <w:proofErr w:type="gramStart"/>
+      <w:r>
+        <w:t>dp</w:t>
+      </w:r>
+      <w:proofErr w:type="spellEnd"/>
+      <w:r>
+        <w:t>[</w:t>
+      </w:r>
+      <w:proofErr w:type="gramEnd"/>
+      <w:r>
+        <w:t>-1] % (10**9 + 7)</w:t>
+      </w:r>
+    </w:p>
+    <w:p/>
+    <w:p>
+      <w:r>
+        <w:t>if __name__ == '__main__':</w:t>
+      </w:r>
+    </w:p>
+    <w:p>
+      <w:r>
+        <w:t xml:space="preserve">    </w:t>
+      </w:r>
+      <w:proofErr w:type="spellStart"/>
+      <w:r>
+        <w:t>fptr</w:t>
+      </w:r>
+      <w:proofErr w:type="spellEnd"/>
+      <w:r>
+        <w:t xml:space="preserve"> = open(</w:t>
+      </w:r>
+      <w:proofErr w:type="spellStart"/>
+      <w:proofErr w:type="gramStart"/>
+      <w:r>
+        <w:t>os.environ</w:t>
+      </w:r>
+      <w:proofErr w:type="spellEnd"/>
+      <w:proofErr w:type="gramEnd"/>
+      <w:r>
+        <w:t>['OUTPUT_PATH'], 'w')</w:t>
+      </w:r>
+    </w:p>
+    <w:p/>
+    <w:p>
+      <w:r>
+        <w:t xml:space="preserve">    </w:t>
+      </w:r>
+      <w:proofErr w:type="spellStart"/>
+      <w:r>
+        <w:t>newName</w:t>
+      </w:r>
+      <w:proofErr w:type="spellEnd"/>
+      <w:r>
+        <w:t xml:space="preserve"> = </w:t>
+      </w:r>
+      <w:proofErr w:type="gramStart"/>
+      <w:r>
+        <w:t>input(</w:t>
+      </w:r>
+      <w:proofErr w:type="gramEnd"/>
+      <w:r>
+        <w:t>)</w:t>
+      </w:r>
+    </w:p>
+    <w:p/>
+    <w:p>
+      <w:r>
+        <w:t xml:space="preserve">    </w:t>
+      </w:r>
+      <w:proofErr w:type="spellStart"/>
+      <w:r>
+        <w:t>oldName</w:t>
+      </w:r>
+      <w:proofErr w:type="spellEnd"/>
+      <w:r>
+        <w:t xml:space="preserve"> = </w:t>
+      </w:r>
+      <w:proofErr w:type="gramStart"/>
+      <w:r>
+        <w:t>input(</w:t>
+      </w:r>
+      <w:proofErr w:type="gramEnd"/>
+      <w:r>
+        <w:t>)</w:t>
+      </w:r>
+    </w:p>
+    <w:p/>
+    <w:p>
+      <w:r>
+        <w:t xml:space="preserve">    result = </w:t>
+      </w:r>
+      <w:proofErr w:type="spellStart"/>
+      <w:proofErr w:type="gramStart"/>
+      <w:r>
+        <w:t>renameFile</w:t>
+      </w:r>
+      <w:proofErr w:type="spellEnd"/>
+      <w:r>
+        <w:t>(</w:t>
+      </w:r>
+      <w:proofErr w:type="spellStart"/>
+      <w:proofErr w:type="gramEnd"/>
+      <w:r>
+        <w:t>newName</w:t>
+      </w:r>
+      <w:proofErr w:type="spellEnd"/>
+      <w:r>
+        <w:t xml:space="preserve">, </w:t>
+      </w:r>
+      <w:proofErr w:type="spellStart"/>
+      <w:r>
+        <w:t>oldName</w:t>
+      </w:r>
+      <w:proofErr w:type="spellEnd"/>
+      <w:r>
+        <w:t>)</w:t>
+      </w:r>
+    </w:p>
+    <w:p/>
+    <w:p>
+      <w:r>
+        <w:t xml:space="preserve">    </w:t>
+      </w:r>
+      <w:proofErr w:type="spellStart"/>
+      <w:proofErr w:type="gramStart"/>
+      <w:r>
+        <w:t>fptr.write</w:t>
+      </w:r>
+      <w:proofErr w:type="spellEnd"/>
+      <w:proofErr w:type="gramEnd"/>
+      <w:r>
+        <w:t>(str(result) + '\n')</w:t>
+      </w:r>
+    </w:p>
+    <w:p/>
+    <w:p>
+      <w:r>
+        <w:t xml:space="preserve">    </w:t>
+      </w:r>
+      <w:proofErr w:type="spellStart"/>
+      <w:proofErr w:type="gramStart"/>
+      <w:r>
+        <w:t>fptr.close</w:t>
+      </w:r>
+      <w:proofErr w:type="spellEnd"/>
+      <w:proofErr w:type="gramEnd"/>
+      <w:r>
+        <w:t>()</w:t>
+      </w:r>
+    </w:p>
     <w:sectPr>
       <w:pgSz w:w="12240" w:h="15840"/>
       <w:pgMar w:top="1440" w:right="1440" w:bottom="1440" w:left="1440" w:header="720" w:footer="720" w:gutter="0"/>

</xml_diff>